<commit_message>
added showlisting and showdetailsofbids complex microservice
</commit_message>
<xml_diff>
--- a/user/User API.docx
+++ b/user/User API.docx
@@ -67,27 +67,7 @@
                 <w:sz w:val="28"/>
                 <w:szCs w:val="28"/>
               </w:rPr>
-              <w:t>user/&lt;</w:t>
-            </w:r>
-            <w:proofErr w:type="spellStart"/>
-            <w:r>
-              <w:rPr>
-                <w:rFonts w:asciiTheme="majorHAnsi" w:hAnsiTheme="majorHAnsi" w:cstheme="majorHAnsi"/>
-                <w:b/>
-                <w:sz w:val="28"/>
-                <w:szCs w:val="28"/>
-              </w:rPr>
-              <w:t>userid</w:t>
-            </w:r>
-            <w:proofErr w:type="spellEnd"/>
-            <w:r>
-              <w:rPr>
-                <w:rFonts w:asciiTheme="majorHAnsi" w:hAnsiTheme="majorHAnsi" w:cstheme="majorHAnsi"/>
-                <w:b/>
-                <w:sz w:val="28"/>
-                <w:szCs w:val="28"/>
-              </w:rPr>
-              <w:t>&gt;</w:t>
+              <w:t>user/&lt;userid&gt;</w:t>
             </w:r>
             <w:r>
               <w:rPr>
@@ -139,19 +119,11 @@
                 <w:iCs/>
               </w:rPr>
             </w:pPr>
-            <w:proofErr w:type="spellStart"/>
-            <w:r>
-              <w:rPr>
-                <w:rFonts w:asciiTheme="majorHAnsi" w:hAnsiTheme="majorHAnsi" w:cstheme="majorHAnsi"/>
-              </w:rPr>
-              <w:t>userid</w:t>
-            </w:r>
-            <w:proofErr w:type="spellEnd"/>
-            <w:r>
-              <w:rPr>
-                <w:rFonts w:asciiTheme="majorHAnsi" w:hAnsiTheme="majorHAnsi" w:cstheme="majorHAnsi"/>
-              </w:rPr>
-              <w:t xml:space="preserve"> – </w:t>
+            <w:r>
+              <w:rPr>
+                <w:rFonts w:asciiTheme="majorHAnsi" w:hAnsiTheme="majorHAnsi" w:cstheme="majorHAnsi"/>
+              </w:rPr>
+              <w:t xml:space="preserve">userid – </w:t>
             </w:r>
             <w:r>
               <w:rPr>
@@ -159,7 +131,7 @@
                 <w:i/>
                 <w:iCs/>
               </w:rPr>
-              <w:t xml:space="preserve">integer </w:t>
+              <w:t>string</w:t>
             </w:r>
           </w:p>
           <w:p>
@@ -186,10 +158,10 @@
             <w:r>
               <w:rPr>
                 <w:rFonts w:asciiTheme="majorHAnsi" w:eastAsia="Times New Roman" w:hAnsiTheme="majorHAnsi" w:cstheme="majorHAnsi"/>
-                <w:color w:val="098658"/>
-                <w:lang w:val="en-US"/>
-              </w:rPr>
-              <w:t>1</w:t>
+                <w:color w:val="0451A5"/>
+                <w:lang w:val="en-US"/>
+              </w:rPr>
+              <w:t>oUM1npuZK8SwMOBeMM32mIXrNdt2</w:t>
             </w:r>
           </w:p>
         </w:tc>
@@ -239,16 +211,8 @@
               <w:rPr>
                 <w:rFonts w:asciiTheme="majorHAnsi" w:hAnsiTheme="majorHAnsi" w:cstheme="majorHAnsi"/>
               </w:rPr>
-              <w:t>ype – application/</w:t>
-            </w:r>
-            <w:proofErr w:type="spellStart"/>
-            <w:r>
-              <w:rPr>
-                <w:rFonts w:asciiTheme="majorHAnsi" w:hAnsiTheme="majorHAnsi" w:cstheme="majorHAnsi"/>
-              </w:rPr>
-              <w:t>json</w:t>
-            </w:r>
-            <w:proofErr w:type="spellEnd"/>
+              <w:t>ype – application/json</w:t>
+            </w:r>
           </w:p>
         </w:tc>
       </w:tr>
@@ -348,7 +312,7 @@
           <w:p>
             <w:pPr>
               <w:shd w:val="clear" w:color="auto" w:fill="FFFFFE"/>
-              <w:spacing w:after="0" w:line="270" w:lineRule="atLeast"/>
+              <w:spacing w:line="270" w:lineRule="atLeast"/>
               <w:rPr>
                 <w:rFonts w:asciiTheme="majorHAnsi" w:eastAsia="Times New Roman" w:hAnsiTheme="majorHAnsi" w:cstheme="majorHAnsi"/>
                 <w:color w:val="000000"/>
@@ -525,7 +489,7 @@
                 <w:color w:val="A31515"/>
                 <w:lang w:val="en-US"/>
               </w:rPr>
-              <w:t>"password"</w:t>
+              <w:t>"teleuser"</w:t>
             </w:r>
             <w:r>
               <w:rPr>
@@ -541,7 +505,7 @@
                 <w:color w:val="0451A5"/>
                 <w:lang w:val="en-US"/>
               </w:rPr>
-              <w:t>"8c244b370747c1930a4e0967254778ddbb69f6a409e62beebe5f92191a09a3a1"</w:t>
+              <w:t>"test"</w:t>
             </w:r>
             <w:r>
               <w:rPr>
@@ -576,25 +540,74 @@
                 <w:color w:val="A31515"/>
                 <w:lang w:val="en-US"/>
               </w:rPr>
+              <w:t>"userid"</w:t>
+            </w:r>
+            <w:r>
+              <w:rPr>
+                <w:rFonts w:asciiTheme="majorHAnsi" w:eastAsia="Times New Roman" w:hAnsiTheme="majorHAnsi" w:cstheme="majorHAnsi"/>
+                <w:color w:val="000000"/>
+                <w:lang w:val="en-US"/>
+              </w:rPr>
+              <w:t>: </w:t>
+            </w:r>
+            <w:r>
+              <w:rPr>
+                <w:rFonts w:asciiTheme="majorHAnsi" w:eastAsia="Times New Roman" w:hAnsiTheme="majorHAnsi" w:cstheme="majorHAnsi"/>
+                <w:color w:val="0451A5"/>
+                <w:lang w:val="en-US"/>
+              </w:rPr>
               <w:t>"</w:t>
             </w:r>
-            <w:proofErr w:type="spellStart"/>
+            <w:r>
+              <w:rPr>
+                <w:rFonts w:asciiTheme="majorHAnsi" w:eastAsia="Times New Roman" w:hAnsiTheme="majorHAnsi" w:cstheme="majorHAnsi"/>
+                <w:color w:val="0451A5"/>
+                <w:lang w:val="en-US"/>
+              </w:rPr>
+              <w:t>oUM1npuZK8SwMOBeMM32mIXrNdt2</w:t>
+            </w:r>
+            <w:r>
+              <w:rPr>
+                <w:rFonts w:asciiTheme="majorHAnsi" w:eastAsia="Times New Roman" w:hAnsiTheme="majorHAnsi" w:cstheme="majorHAnsi"/>
+                <w:color w:val="0451A5"/>
+                <w:lang w:val="en-US"/>
+              </w:rPr>
+              <w:t>"</w:t>
+            </w:r>
+            <w:r>
+              <w:rPr>
+                <w:rFonts w:asciiTheme="majorHAnsi" w:eastAsia="Times New Roman" w:hAnsiTheme="majorHAnsi" w:cstheme="majorHAnsi"/>
+                <w:color w:val="000000"/>
+                <w:lang w:val="en-US"/>
+              </w:rPr>
+              <w:t>,</w:t>
+            </w:r>
+          </w:p>
+          <w:p>
+            <w:pPr>
+              <w:shd w:val="clear" w:color="auto" w:fill="FFFFFE"/>
+              <w:spacing w:line="270" w:lineRule="atLeast"/>
+              <w:rPr>
+                <w:rFonts w:asciiTheme="majorHAnsi" w:eastAsia="Times New Roman" w:hAnsiTheme="majorHAnsi" w:cstheme="majorHAnsi"/>
+                <w:color w:val="000000"/>
+                <w:lang w:val="en-US"/>
+              </w:rPr>
+            </w:pPr>
+            <w:r>
+              <w:rPr>
+                <w:rFonts w:asciiTheme="majorHAnsi" w:eastAsia="Times New Roman" w:hAnsiTheme="majorHAnsi" w:cstheme="majorHAnsi"/>
+                <w:color w:val="000000"/>
+                <w:lang w:val="en-US"/>
+              </w:rPr>
+              <w:t>        </w:t>
+            </w:r>
             <w:r>
               <w:rPr>
                 <w:rFonts w:asciiTheme="majorHAnsi" w:eastAsia="Times New Roman" w:hAnsiTheme="majorHAnsi" w:cstheme="majorHAnsi"/>
                 <w:color w:val="A31515"/>
                 <w:lang w:val="en-US"/>
               </w:rPr>
-              <w:t>teleuser</w:t>
-            </w:r>
-            <w:proofErr w:type="spellEnd"/>
-            <w:r>
-              <w:rPr>
-                <w:rFonts w:asciiTheme="majorHAnsi" w:eastAsia="Times New Roman" w:hAnsiTheme="majorHAnsi" w:cstheme="majorHAnsi"/>
-                <w:color w:val="A31515"/>
-                <w:lang w:val="en-US"/>
-              </w:rPr>
-              <w:t>"</w:t>
+              <w:t>"username"</w:t>
             </w:r>
             <w:r>
               <w:rPr>
@@ -610,145 +623,7 @@
                 <w:color w:val="0451A5"/>
                 <w:lang w:val="en-US"/>
               </w:rPr>
-              <w:t>"test"</w:t>
-            </w:r>
-            <w:r>
-              <w:rPr>
-                <w:rFonts w:asciiTheme="majorHAnsi" w:eastAsia="Times New Roman" w:hAnsiTheme="majorHAnsi" w:cstheme="majorHAnsi"/>
-                <w:color w:val="000000"/>
-                <w:lang w:val="en-US"/>
-              </w:rPr>
-              <w:t>,</w:t>
-            </w:r>
-          </w:p>
-          <w:p>
-            <w:pPr>
-              <w:shd w:val="clear" w:color="auto" w:fill="FFFFFE"/>
-              <w:spacing w:line="270" w:lineRule="atLeast"/>
-              <w:rPr>
-                <w:rFonts w:asciiTheme="majorHAnsi" w:eastAsia="Times New Roman" w:hAnsiTheme="majorHAnsi" w:cstheme="majorHAnsi"/>
-                <w:color w:val="000000"/>
-                <w:lang w:val="en-US"/>
-              </w:rPr>
-            </w:pPr>
-            <w:r>
-              <w:rPr>
-                <w:rFonts w:asciiTheme="majorHAnsi" w:eastAsia="Times New Roman" w:hAnsiTheme="majorHAnsi" w:cstheme="majorHAnsi"/>
-                <w:color w:val="000000"/>
-                <w:lang w:val="en-US"/>
-              </w:rPr>
-              <w:t>        </w:t>
-            </w:r>
-            <w:r>
-              <w:rPr>
-                <w:rFonts w:asciiTheme="majorHAnsi" w:eastAsia="Times New Roman" w:hAnsiTheme="majorHAnsi" w:cstheme="majorHAnsi"/>
-                <w:color w:val="A31515"/>
-                <w:lang w:val="en-US"/>
-              </w:rPr>
-              <w:t>"</w:t>
-            </w:r>
-            <w:proofErr w:type="spellStart"/>
-            <w:r>
-              <w:rPr>
-                <w:rFonts w:asciiTheme="majorHAnsi" w:eastAsia="Times New Roman" w:hAnsiTheme="majorHAnsi" w:cstheme="majorHAnsi"/>
-                <w:color w:val="A31515"/>
-                <w:lang w:val="en-US"/>
-              </w:rPr>
-              <w:t>userid</w:t>
-            </w:r>
-            <w:proofErr w:type="spellEnd"/>
-            <w:r>
-              <w:rPr>
-                <w:rFonts w:asciiTheme="majorHAnsi" w:eastAsia="Times New Roman" w:hAnsiTheme="majorHAnsi" w:cstheme="majorHAnsi"/>
-                <w:color w:val="A31515"/>
-                <w:lang w:val="en-US"/>
-              </w:rPr>
-              <w:t>"</w:t>
-            </w:r>
-            <w:r>
-              <w:rPr>
-                <w:rFonts w:asciiTheme="majorHAnsi" w:eastAsia="Times New Roman" w:hAnsiTheme="majorHAnsi" w:cstheme="majorHAnsi"/>
-                <w:color w:val="000000"/>
-                <w:lang w:val="en-US"/>
-              </w:rPr>
-              <w:t>: </w:t>
-            </w:r>
-            <w:r>
-              <w:rPr>
-                <w:rFonts w:asciiTheme="majorHAnsi" w:eastAsia="Times New Roman" w:hAnsiTheme="majorHAnsi" w:cstheme="majorHAnsi"/>
-                <w:color w:val="098658"/>
-                <w:lang w:val="en-US"/>
-              </w:rPr>
-              <w:t>1</w:t>
-            </w:r>
-            <w:r>
-              <w:rPr>
-                <w:rFonts w:asciiTheme="majorHAnsi" w:eastAsia="Times New Roman" w:hAnsiTheme="majorHAnsi" w:cstheme="majorHAnsi"/>
-                <w:color w:val="000000"/>
-                <w:lang w:val="en-US"/>
-              </w:rPr>
-              <w:t>,</w:t>
-            </w:r>
-          </w:p>
-          <w:p>
-            <w:pPr>
-              <w:shd w:val="clear" w:color="auto" w:fill="FFFFFE"/>
-              <w:spacing w:line="270" w:lineRule="atLeast"/>
-              <w:rPr>
-                <w:rFonts w:asciiTheme="majorHAnsi" w:eastAsia="Times New Roman" w:hAnsiTheme="majorHAnsi" w:cstheme="majorHAnsi"/>
-                <w:color w:val="000000"/>
-                <w:lang w:val="en-US"/>
-              </w:rPr>
-            </w:pPr>
-            <w:r>
-              <w:rPr>
-                <w:rFonts w:asciiTheme="majorHAnsi" w:eastAsia="Times New Roman" w:hAnsiTheme="majorHAnsi" w:cstheme="majorHAnsi"/>
-                <w:color w:val="000000"/>
-                <w:lang w:val="en-US"/>
-              </w:rPr>
-              <w:t>        </w:t>
-            </w:r>
-            <w:r>
-              <w:rPr>
-                <w:rFonts w:asciiTheme="majorHAnsi" w:eastAsia="Times New Roman" w:hAnsiTheme="majorHAnsi" w:cstheme="majorHAnsi"/>
-                <w:color w:val="A31515"/>
-                <w:lang w:val="en-US"/>
-              </w:rPr>
-              <w:t>"username"</w:t>
-            </w:r>
-            <w:r>
-              <w:rPr>
-                <w:rFonts w:asciiTheme="majorHAnsi" w:eastAsia="Times New Roman" w:hAnsiTheme="majorHAnsi" w:cstheme="majorHAnsi"/>
-                <w:color w:val="000000"/>
-                <w:lang w:val="en-US"/>
-              </w:rPr>
-              <w:t>: </w:t>
-            </w:r>
-            <w:r>
-              <w:rPr>
-                <w:rFonts w:asciiTheme="majorHAnsi" w:eastAsia="Times New Roman" w:hAnsiTheme="majorHAnsi" w:cstheme="majorHAnsi"/>
-                <w:color w:val="0451A5"/>
-                <w:lang w:val="en-US"/>
-              </w:rPr>
-              <w:t>"</w:t>
-            </w:r>
-            <w:proofErr w:type="spellStart"/>
-            <w:r>
-              <w:rPr>
-                <w:rFonts w:asciiTheme="majorHAnsi" w:eastAsia="Times New Roman" w:hAnsiTheme="majorHAnsi" w:cstheme="majorHAnsi"/>
-                <w:color w:val="0451A5"/>
-                <w:lang w:val="en-US"/>
-              </w:rPr>
-              <w:t>dljy</w:t>
-            </w:r>
-            <w:proofErr w:type="spellEnd"/>
-            <w:r>
-              <w:rPr>
-                <w:rFonts w:asciiTheme="majorHAnsi" w:eastAsia="Times New Roman" w:hAnsiTheme="majorHAnsi" w:cstheme="majorHAnsi"/>
-                <w:color w:val="0451A5"/>
-                <w:lang w:val="en-US"/>
-              </w:rPr>
-              <w:t>"</w:t>
+              <w:t>"dljy"</w:t>
             </w:r>
           </w:p>
           <w:p>
@@ -894,7 +769,7 @@
           <w:p>
             <w:pPr>
               <w:shd w:val="clear" w:color="auto" w:fill="FFFFFE"/>
-              <w:spacing w:after="0" w:line="270" w:lineRule="atLeast"/>
+              <w:spacing w:line="270" w:lineRule="atLeast"/>
               <w:rPr>
                 <w:rFonts w:asciiTheme="majorHAnsi" w:eastAsia="Times New Roman" w:hAnsiTheme="majorHAnsi" w:cstheme="majorHAnsi"/>
                 <w:color w:val="000000"/>
@@ -1029,6 +904,259 @@
                 <w:rFonts w:asciiTheme="majorHAnsi" w:hAnsiTheme="majorHAnsi" w:cstheme="majorHAnsi"/>
               </w:rPr>
             </w:pPr>
+          </w:p>
+        </w:tc>
+      </w:tr>
+      <w:tr>
+        <w:tc>
+          <w:tcPr>
+            <w:tcW w:w="1705" w:type="dxa"/>
+          </w:tcPr>
+          <w:p>
+            <w:pPr>
+              <w:rPr>
+                <w:rFonts w:asciiTheme="majorHAnsi" w:hAnsiTheme="majorHAnsi" w:cstheme="majorHAnsi"/>
+              </w:rPr>
+            </w:pPr>
+            <w:r>
+              <w:rPr>
+                <w:rFonts w:asciiTheme="majorHAnsi" w:hAnsiTheme="majorHAnsi" w:cstheme="majorHAnsi"/>
+              </w:rPr>
+              <w:t>Code – 40</w:t>
+            </w:r>
+            <w:r>
+              <w:rPr>
+                <w:rFonts w:asciiTheme="majorHAnsi" w:hAnsiTheme="majorHAnsi" w:cstheme="majorHAnsi"/>
+              </w:rPr>
+              <w:t>1</w:t>
+            </w:r>
+          </w:p>
+        </w:tc>
+        <w:tc>
+          <w:tcPr>
+            <w:tcW w:w="7311" w:type="dxa"/>
+          </w:tcPr>
+          <w:p>
+            <w:pPr>
+              <w:rPr>
+                <w:rFonts w:asciiTheme="majorHAnsi" w:hAnsiTheme="majorHAnsi" w:cstheme="majorHAnsi"/>
+              </w:rPr>
+            </w:pPr>
+            <w:r>
+              <w:rPr>
+                <w:rFonts w:asciiTheme="majorHAnsi" w:hAnsiTheme="majorHAnsi" w:cstheme="majorHAnsi"/>
+              </w:rPr>
+              <w:t xml:space="preserve">Description – </w:t>
+            </w:r>
+            <w:r>
+              <w:rPr>
+                <w:rFonts w:asciiTheme="majorHAnsi" w:hAnsiTheme="majorHAnsi" w:cstheme="majorHAnsi"/>
+              </w:rPr>
+              <w:t>User Not Logged In</w:t>
+            </w:r>
+          </w:p>
+          <w:p>
+            <w:pPr>
+              <w:rPr>
+                <w:rFonts w:asciiTheme="majorHAnsi" w:hAnsiTheme="majorHAnsi" w:cstheme="majorHAnsi"/>
+              </w:rPr>
+            </w:pPr>
+            <w:r>
+              <w:rPr>
+                <w:rFonts w:asciiTheme="majorHAnsi" w:hAnsiTheme="majorHAnsi" w:cstheme="majorHAnsi"/>
+              </w:rPr>
+              <w:t xml:space="preserve">Status </w:t>
+            </w:r>
+            <w:r>
+              <w:rPr>
+                <w:rFonts w:asciiTheme="majorHAnsi" w:hAnsiTheme="majorHAnsi" w:cstheme="majorHAnsi"/>
+              </w:rPr>
+              <w:sym w:font="Wingdings" w:char="F0E0"/>
+            </w:r>
+            <w:r>
+              <w:rPr>
+                <w:rFonts w:asciiTheme="majorHAnsi" w:hAnsiTheme="majorHAnsi" w:cstheme="majorHAnsi"/>
+              </w:rPr>
+              <w:t xml:space="preserve"> </w:t>
+            </w:r>
+            <w:r>
+              <w:rPr>
+                <w:rFonts w:asciiTheme="majorHAnsi" w:hAnsiTheme="majorHAnsi" w:cstheme="majorHAnsi"/>
+              </w:rPr>
+              <w:t>Unauthorized</w:t>
+            </w:r>
+          </w:p>
+          <w:p>
+            <w:pPr>
+              <w:rPr>
+                <w:rFonts w:asciiTheme="majorHAnsi" w:hAnsiTheme="majorHAnsi" w:cstheme="majorHAnsi"/>
+              </w:rPr>
+            </w:pPr>
+          </w:p>
+          <w:p>
+            <w:pPr>
+              <w:rPr>
+                <w:rFonts w:asciiTheme="majorHAnsi" w:hAnsiTheme="majorHAnsi" w:cstheme="majorHAnsi"/>
+              </w:rPr>
+            </w:pPr>
+            <w:r>
+              <w:rPr>
+                <w:rFonts w:asciiTheme="majorHAnsi" w:hAnsiTheme="majorHAnsi" w:cstheme="majorHAnsi"/>
+              </w:rPr>
+              <w:t>Example Value</w:t>
+            </w:r>
+          </w:p>
+          <w:p>
+            <w:pPr>
+              <w:shd w:val="clear" w:color="auto" w:fill="FFFFFE"/>
+              <w:spacing w:line="270" w:lineRule="atLeast"/>
+              <w:rPr>
+                <w:rFonts w:asciiTheme="majorHAnsi" w:eastAsia="Times New Roman" w:hAnsiTheme="majorHAnsi" w:cstheme="majorHAnsi"/>
+                <w:color w:val="000000"/>
+                <w:lang w:val="en-US"/>
+              </w:rPr>
+            </w:pPr>
+            <w:r>
+              <w:rPr>
+                <w:rFonts w:asciiTheme="majorHAnsi" w:eastAsia="Times New Roman" w:hAnsiTheme="majorHAnsi" w:cstheme="majorHAnsi"/>
+                <w:color w:val="000000"/>
+                <w:lang w:val="en-US"/>
+              </w:rPr>
+              <w:t>{</w:t>
+            </w:r>
+          </w:p>
+          <w:p>
+            <w:pPr>
+              <w:shd w:val="clear" w:color="auto" w:fill="FFFFFE"/>
+              <w:spacing w:line="270" w:lineRule="atLeast"/>
+              <w:rPr>
+                <w:rFonts w:asciiTheme="majorHAnsi" w:eastAsia="Times New Roman" w:hAnsiTheme="majorHAnsi" w:cstheme="majorHAnsi"/>
+                <w:color w:val="000000"/>
+                <w:lang w:val="en-US"/>
+              </w:rPr>
+            </w:pPr>
+            <w:r>
+              <w:rPr>
+                <w:rFonts w:asciiTheme="majorHAnsi" w:eastAsia="Times New Roman" w:hAnsiTheme="majorHAnsi" w:cstheme="majorHAnsi"/>
+                <w:color w:val="000000"/>
+                <w:lang w:val="en-US"/>
+              </w:rPr>
+              <w:t>    </w:t>
+            </w:r>
+            <w:r>
+              <w:rPr>
+                <w:rFonts w:asciiTheme="majorHAnsi" w:eastAsia="Times New Roman" w:hAnsiTheme="majorHAnsi" w:cstheme="majorHAnsi"/>
+                <w:color w:val="A31515"/>
+                <w:lang w:val="en-US"/>
+              </w:rPr>
+              <w:t>"code"</w:t>
+            </w:r>
+            <w:r>
+              <w:rPr>
+                <w:rFonts w:asciiTheme="majorHAnsi" w:eastAsia="Times New Roman" w:hAnsiTheme="majorHAnsi" w:cstheme="majorHAnsi"/>
+                <w:color w:val="000000"/>
+                <w:lang w:val="en-US"/>
+              </w:rPr>
+              <w:t>: </w:t>
+            </w:r>
+            <w:r>
+              <w:rPr>
+                <w:rFonts w:asciiTheme="majorHAnsi" w:eastAsia="Times New Roman" w:hAnsiTheme="majorHAnsi" w:cstheme="majorHAnsi"/>
+                <w:color w:val="098658"/>
+                <w:lang w:val="en-US"/>
+              </w:rPr>
+              <w:t>40</w:t>
+            </w:r>
+            <w:r>
+              <w:rPr>
+                <w:rFonts w:asciiTheme="majorHAnsi" w:eastAsia="Times New Roman" w:hAnsiTheme="majorHAnsi" w:cstheme="majorHAnsi"/>
+                <w:color w:val="098658"/>
+                <w:lang w:val="en-US"/>
+              </w:rPr>
+              <w:t>1</w:t>
+            </w:r>
+            <w:r>
+              <w:rPr>
+                <w:rFonts w:asciiTheme="majorHAnsi" w:eastAsia="Times New Roman" w:hAnsiTheme="majorHAnsi" w:cstheme="majorHAnsi"/>
+                <w:color w:val="000000"/>
+                <w:lang w:val="en-US"/>
+              </w:rPr>
+              <w:t>,</w:t>
+            </w:r>
+          </w:p>
+          <w:p>
+            <w:pPr>
+              <w:shd w:val="clear" w:color="auto" w:fill="FFFFFE"/>
+              <w:spacing w:line="270" w:lineRule="atLeast"/>
+              <w:rPr>
+                <w:rFonts w:asciiTheme="majorHAnsi" w:eastAsia="Times New Roman" w:hAnsiTheme="majorHAnsi" w:cstheme="majorHAnsi"/>
+                <w:color w:val="000000"/>
+                <w:lang w:val="en-US"/>
+              </w:rPr>
+            </w:pPr>
+            <w:r>
+              <w:rPr>
+                <w:rFonts w:asciiTheme="majorHAnsi" w:eastAsia="Times New Roman" w:hAnsiTheme="majorHAnsi" w:cstheme="majorHAnsi"/>
+                <w:color w:val="000000"/>
+                <w:lang w:val="en-US"/>
+              </w:rPr>
+              <w:t>    </w:t>
+            </w:r>
+            <w:r>
+              <w:rPr>
+                <w:rFonts w:asciiTheme="majorHAnsi" w:eastAsia="Times New Roman" w:hAnsiTheme="majorHAnsi" w:cstheme="majorHAnsi"/>
+                <w:color w:val="A31515"/>
+                <w:lang w:val="en-US"/>
+              </w:rPr>
+              <w:t>"message"</w:t>
+            </w:r>
+            <w:r>
+              <w:rPr>
+                <w:rFonts w:asciiTheme="majorHAnsi" w:eastAsia="Times New Roman" w:hAnsiTheme="majorHAnsi" w:cstheme="majorHAnsi"/>
+                <w:color w:val="000000"/>
+                <w:lang w:val="en-US"/>
+              </w:rPr>
+              <w:t>: </w:t>
+            </w:r>
+            <w:r>
+              <w:rPr>
+                <w:rFonts w:asciiTheme="majorHAnsi" w:eastAsia="Times New Roman" w:hAnsiTheme="majorHAnsi" w:cstheme="majorHAnsi"/>
+                <w:color w:val="0451A5"/>
+                <w:lang w:val="en-US"/>
+              </w:rPr>
+              <w:t>"</w:t>
+            </w:r>
+            <w:r>
+              <w:rPr>
+                <w:rFonts w:asciiTheme="majorHAnsi" w:eastAsia="Times New Roman" w:hAnsiTheme="majorHAnsi" w:cstheme="majorHAnsi"/>
+                <w:color w:val="0451A5"/>
+                <w:lang w:val="en-US"/>
+              </w:rPr>
+              <w:t>Unauthorised</w:t>
+            </w:r>
+            <w:r>
+              <w:rPr>
+                <w:rFonts w:asciiTheme="majorHAnsi" w:eastAsia="Times New Roman" w:hAnsiTheme="majorHAnsi" w:cstheme="majorHAnsi"/>
+                <w:color w:val="0451A5"/>
+                <w:lang w:val="en-US"/>
+              </w:rPr>
+              <w:t>."</w:t>
+            </w:r>
+          </w:p>
+          <w:p>
+            <w:pPr>
+              <w:rPr>
+                <w:rFonts w:asciiTheme="majorHAnsi" w:hAnsiTheme="majorHAnsi" w:cstheme="majorHAnsi"/>
+              </w:rPr>
+            </w:pPr>
+            <w:r>
+              <w:rPr>
+                <w:rFonts w:asciiTheme="majorHAnsi" w:eastAsia="Times New Roman" w:hAnsiTheme="majorHAnsi" w:cstheme="majorHAnsi"/>
+                <w:color w:val="000000"/>
+                <w:lang w:val="en-US"/>
+              </w:rPr>
+              <w:t>}</w:t>
+            </w:r>
           </w:p>
         </w:tc>
       </w:tr>
@@ -1087,32 +1215,15 @@
                 <w:sz w:val="28"/>
                 <w:szCs w:val="28"/>
               </w:rPr>
-              <w:t>/</w:t>
-            </w:r>
-            <w:r>
-              <w:rPr>
-                <w:rFonts w:asciiTheme="majorHAnsi" w:hAnsiTheme="majorHAnsi" w:cstheme="majorHAnsi"/>
-                <w:b/>
+              <w:t>/user</w:t>
+            </w:r>
+            <w:r>
+              <w:rPr>
+                <w:rFonts w:asciiTheme="majorHAnsi" w:hAnsiTheme="majorHAnsi" w:cstheme="majorHAnsi"/>
                 <w:sz w:val="28"/>
                 <w:szCs w:val="28"/>
               </w:rPr>
-              <w:t>user</w:t>
-            </w:r>
-            <w:r>
-              <w:rPr>
-                <w:rFonts w:asciiTheme="majorHAnsi" w:hAnsiTheme="majorHAnsi" w:cstheme="majorHAnsi"/>
-                <w:sz w:val="28"/>
-                <w:szCs w:val="28"/>
-              </w:rPr>
-              <w:t xml:space="preserve"> – Create </w:t>
-            </w:r>
-            <w:r>
-              <w:rPr>
-                <w:rFonts w:asciiTheme="majorHAnsi" w:hAnsiTheme="majorHAnsi" w:cstheme="majorHAnsi"/>
-                <w:sz w:val="28"/>
-                <w:szCs w:val="28"/>
-              </w:rPr>
-              <w:t>user</w:t>
+              <w:t xml:space="preserve"> – Create user</w:t>
             </w:r>
           </w:p>
         </w:tc>
@@ -1216,45 +1327,33 @@
               <w:rPr>
                 <w:rFonts w:asciiTheme="majorHAnsi" w:hAnsiTheme="majorHAnsi" w:cstheme="majorHAnsi"/>
               </w:rPr>
-              <w:t xml:space="preserve">Creating </w:t>
-            </w:r>
-            <w:r>
-              <w:rPr>
-                <w:rFonts w:asciiTheme="majorHAnsi" w:hAnsiTheme="majorHAnsi" w:cstheme="majorHAnsi"/>
-              </w:rPr>
-              <w:t>new user</w:t>
-            </w:r>
-          </w:p>
-          <w:p>
-            <w:pPr>
-              <w:rPr>
-                <w:rFonts w:asciiTheme="majorHAnsi" w:hAnsiTheme="majorHAnsi" w:cstheme="majorHAnsi"/>
-              </w:rPr>
-            </w:pPr>
-          </w:p>
-          <w:p>
-            <w:pPr>
-              <w:rPr>
-                <w:rFonts w:asciiTheme="majorHAnsi" w:hAnsiTheme="majorHAnsi" w:cstheme="majorHAnsi"/>
-              </w:rPr>
-            </w:pPr>
-            <w:r>
-              <w:rPr>
-                <w:rFonts w:asciiTheme="majorHAnsi" w:hAnsiTheme="majorHAnsi" w:cstheme="majorHAnsi"/>
-              </w:rPr>
-              <w:t>Example Value</w:t>
-            </w:r>
-            <w:r>
-              <w:rPr>
-                <w:rFonts w:asciiTheme="majorHAnsi" w:hAnsiTheme="majorHAnsi" w:cstheme="majorHAnsi"/>
-              </w:rPr>
-              <w:t>:</w:t>
-            </w:r>
-          </w:p>
-          <w:p>
-            <w:pPr>
-              <w:shd w:val="clear" w:color="auto" w:fill="FFFFFE"/>
-              <w:spacing w:after="0" w:line="270" w:lineRule="atLeast"/>
+              <w:t>Creating new user</w:t>
+            </w:r>
+          </w:p>
+          <w:p>
+            <w:pPr>
+              <w:rPr>
+                <w:rFonts w:asciiTheme="majorHAnsi" w:hAnsiTheme="majorHAnsi" w:cstheme="majorHAnsi"/>
+              </w:rPr>
+            </w:pPr>
+          </w:p>
+          <w:p>
+            <w:pPr>
+              <w:rPr>
+                <w:rFonts w:asciiTheme="majorHAnsi" w:hAnsiTheme="majorHAnsi" w:cstheme="majorHAnsi"/>
+              </w:rPr>
+            </w:pPr>
+            <w:r>
+              <w:rPr>
+                <w:rFonts w:asciiTheme="majorHAnsi" w:hAnsiTheme="majorHAnsi" w:cstheme="majorHAnsi"/>
+              </w:rPr>
+              <w:t>Example Value:</w:t>
+            </w:r>
+          </w:p>
+          <w:p>
+            <w:pPr>
+              <w:shd w:val="clear" w:color="auto" w:fill="FFFFFE"/>
+              <w:spacing w:line="270" w:lineRule="atLeast"/>
               <w:rPr>
                 <w:rFonts w:asciiTheme="majorHAnsi" w:eastAsia="Times New Roman" w:hAnsiTheme="majorHAnsi" w:cstheme="majorHAnsi"/>
                 <w:color w:val="000000"/>
@@ -1361,7 +1460,39 @@
                 <w:color w:val="0451A5"/>
                 <w:lang w:val="en-US"/>
               </w:rPr>
-              <w:t>"1245"</w:t>
+              <w:t>"12</w:t>
+            </w:r>
+            <w:r>
+              <w:rPr>
+                <w:rFonts w:asciiTheme="majorHAnsi" w:eastAsia="Times New Roman" w:hAnsiTheme="majorHAnsi" w:cstheme="majorHAnsi"/>
+                <w:color w:val="0451A5"/>
+                <w:lang w:val="en-US"/>
+              </w:rPr>
+              <w:t>3</w:t>
+            </w:r>
+            <w:r>
+              <w:rPr>
+                <w:rFonts w:asciiTheme="majorHAnsi" w:eastAsia="Times New Roman" w:hAnsiTheme="majorHAnsi" w:cstheme="majorHAnsi"/>
+                <w:color w:val="0451A5"/>
+                <w:lang w:val="en-US"/>
+              </w:rPr>
+              <w:t>45</w:t>
+            </w:r>
+            <w:r>
+              <w:rPr>
+                <w:rFonts w:asciiTheme="majorHAnsi" w:eastAsia="Times New Roman" w:hAnsiTheme="majorHAnsi" w:cstheme="majorHAnsi"/>
+                <w:color w:val="0451A5"/>
+                <w:lang w:val="en-US"/>
+              </w:rPr>
+              <w:t>6</w:t>
+            </w:r>
+            <w:r>
+              <w:rPr>
+                <w:rFonts w:asciiTheme="majorHAnsi" w:eastAsia="Times New Roman" w:hAnsiTheme="majorHAnsi" w:cstheme="majorHAnsi"/>
+                <w:color w:val="0451A5"/>
+                <w:lang w:val="en-US"/>
+              </w:rPr>
+              <w:t>"</w:t>
             </w:r>
             <w:r>
               <w:rPr>
@@ -1396,25 +1527,58 @@
                 <w:color w:val="A31515"/>
                 <w:lang w:val="en-US"/>
               </w:rPr>
-              <w:t>"</w:t>
-            </w:r>
-            <w:proofErr w:type="spellStart"/>
+              <w:t>"teleuser"</w:t>
+            </w:r>
+            <w:r>
+              <w:rPr>
+                <w:rFonts w:asciiTheme="majorHAnsi" w:eastAsia="Times New Roman" w:hAnsiTheme="majorHAnsi" w:cstheme="majorHAnsi"/>
+                <w:color w:val="000000"/>
+                <w:lang w:val="en-US"/>
+              </w:rPr>
+              <w:t>: </w:t>
+            </w:r>
+            <w:r>
+              <w:rPr>
+                <w:rFonts w:asciiTheme="majorHAnsi" w:eastAsia="Times New Roman" w:hAnsiTheme="majorHAnsi" w:cstheme="majorHAnsi"/>
+                <w:color w:val="0451A5"/>
+                <w:lang w:val="en-US"/>
+              </w:rPr>
+              <w:t>"test"</w:t>
+            </w:r>
+            <w:r>
+              <w:rPr>
+                <w:rFonts w:asciiTheme="majorHAnsi" w:eastAsia="Times New Roman" w:hAnsiTheme="majorHAnsi" w:cstheme="majorHAnsi"/>
+                <w:color w:val="000000"/>
+                <w:lang w:val="en-US"/>
+              </w:rPr>
+              <w:t>,</w:t>
+            </w:r>
+          </w:p>
+          <w:p>
+            <w:pPr>
+              <w:shd w:val="clear" w:color="auto" w:fill="FFFFFE"/>
+              <w:spacing w:line="270" w:lineRule="atLeast"/>
+              <w:rPr>
+                <w:rFonts w:asciiTheme="majorHAnsi" w:eastAsia="Times New Roman" w:hAnsiTheme="majorHAnsi" w:cstheme="majorHAnsi"/>
+                <w:color w:val="000000"/>
+                <w:lang w:val="en-US"/>
+              </w:rPr>
+            </w:pPr>
+            <w:r>
+              <w:rPr>
+                <w:rFonts w:asciiTheme="majorHAnsi" w:eastAsia="Times New Roman" w:hAnsiTheme="majorHAnsi" w:cstheme="majorHAnsi"/>
+                <w:color w:val="000000"/>
+                <w:lang w:val="en-US"/>
+              </w:rPr>
+              <w:t>    </w:t>
+            </w:r>
             <w:r>
               <w:rPr>
                 <w:rFonts w:asciiTheme="majorHAnsi" w:eastAsia="Times New Roman" w:hAnsiTheme="majorHAnsi" w:cstheme="majorHAnsi"/>
                 <w:color w:val="A31515"/>
                 <w:lang w:val="en-US"/>
               </w:rPr>
-              <w:t>teleuser</w:t>
-            </w:r>
-            <w:proofErr w:type="spellEnd"/>
-            <w:r>
-              <w:rPr>
-                <w:rFonts w:asciiTheme="majorHAnsi" w:eastAsia="Times New Roman" w:hAnsiTheme="majorHAnsi" w:cstheme="majorHAnsi"/>
-                <w:color w:val="A31515"/>
-                <w:lang w:val="en-US"/>
-              </w:rPr>
-              <w:t>"</w:t>
+              <w:t>"username"</w:t>
             </w:r>
             <w:r>
               <w:rPr>
@@ -1430,76 +1594,7 @@
                 <w:color w:val="0451A5"/>
                 <w:lang w:val="en-US"/>
               </w:rPr>
-              <w:t>"test"</w:t>
-            </w:r>
-            <w:r>
-              <w:rPr>
-                <w:rFonts w:asciiTheme="majorHAnsi" w:eastAsia="Times New Roman" w:hAnsiTheme="majorHAnsi" w:cstheme="majorHAnsi"/>
-                <w:color w:val="000000"/>
-                <w:lang w:val="en-US"/>
-              </w:rPr>
-              <w:t>,</w:t>
-            </w:r>
-          </w:p>
-          <w:p>
-            <w:pPr>
-              <w:shd w:val="clear" w:color="auto" w:fill="FFFFFE"/>
-              <w:spacing w:line="270" w:lineRule="atLeast"/>
-              <w:rPr>
-                <w:rFonts w:asciiTheme="majorHAnsi" w:eastAsia="Times New Roman" w:hAnsiTheme="majorHAnsi" w:cstheme="majorHAnsi"/>
-                <w:color w:val="000000"/>
-                <w:lang w:val="en-US"/>
-              </w:rPr>
-            </w:pPr>
-            <w:r>
-              <w:rPr>
-                <w:rFonts w:asciiTheme="majorHAnsi" w:eastAsia="Times New Roman" w:hAnsiTheme="majorHAnsi" w:cstheme="majorHAnsi"/>
-                <w:color w:val="000000"/>
-                <w:lang w:val="en-US"/>
-              </w:rPr>
-              <w:t>    </w:t>
-            </w:r>
-            <w:r>
-              <w:rPr>
-                <w:rFonts w:asciiTheme="majorHAnsi" w:eastAsia="Times New Roman" w:hAnsiTheme="majorHAnsi" w:cstheme="majorHAnsi"/>
-                <w:color w:val="A31515"/>
-                <w:lang w:val="en-US"/>
-              </w:rPr>
-              <w:t>"username"</w:t>
-            </w:r>
-            <w:r>
-              <w:rPr>
-                <w:rFonts w:asciiTheme="majorHAnsi" w:eastAsia="Times New Roman" w:hAnsiTheme="majorHAnsi" w:cstheme="majorHAnsi"/>
-                <w:color w:val="000000"/>
-                <w:lang w:val="en-US"/>
-              </w:rPr>
-              <w:t>: </w:t>
-            </w:r>
-            <w:r>
-              <w:rPr>
-                <w:rFonts w:asciiTheme="majorHAnsi" w:eastAsia="Times New Roman" w:hAnsiTheme="majorHAnsi" w:cstheme="majorHAnsi"/>
-                <w:color w:val="0451A5"/>
-                <w:lang w:val="en-US"/>
-              </w:rPr>
-              <w:t>"</w:t>
-            </w:r>
-            <w:proofErr w:type="spellStart"/>
-            <w:r>
-              <w:rPr>
-                <w:rFonts w:asciiTheme="majorHAnsi" w:eastAsia="Times New Roman" w:hAnsiTheme="majorHAnsi" w:cstheme="majorHAnsi"/>
-                <w:color w:val="0451A5"/>
-                <w:lang w:val="en-US"/>
-              </w:rPr>
-              <w:t>dljy</w:t>
-            </w:r>
-            <w:proofErr w:type="spellEnd"/>
-            <w:r>
-              <w:rPr>
-                <w:rFonts w:asciiTheme="majorHAnsi" w:eastAsia="Times New Roman" w:hAnsiTheme="majorHAnsi" w:cstheme="majorHAnsi"/>
-                <w:color w:val="0451A5"/>
-                <w:lang w:val="en-US"/>
-              </w:rPr>
-              <w:t>"</w:t>
+              <w:t>"dljy"</w:t>
             </w:r>
           </w:p>
           <w:p>
@@ -1556,28 +1651,8 @@
               <w:rPr>
                 <w:rFonts w:asciiTheme="majorHAnsi" w:hAnsiTheme="majorHAnsi" w:cstheme="majorHAnsi"/>
               </w:rPr>
-              <w:t xml:space="preserve">Content </w:t>
-            </w:r>
-            <w:r>
-              <w:rPr>
-                <w:rFonts w:asciiTheme="majorHAnsi" w:hAnsiTheme="majorHAnsi" w:cstheme="majorHAnsi"/>
-              </w:rPr>
-              <w:t>T</w:t>
-            </w:r>
-            <w:r>
-              <w:rPr>
-                <w:rFonts w:asciiTheme="majorHAnsi" w:hAnsiTheme="majorHAnsi" w:cstheme="majorHAnsi"/>
-              </w:rPr>
-              <w:t>ype – application/</w:t>
-            </w:r>
-            <w:proofErr w:type="spellStart"/>
-            <w:r>
-              <w:rPr>
-                <w:rFonts w:asciiTheme="majorHAnsi" w:hAnsiTheme="majorHAnsi" w:cstheme="majorHAnsi"/>
-              </w:rPr>
-              <w:t>json</w:t>
-            </w:r>
-            <w:proofErr w:type="spellEnd"/>
+              <w:t>Content Type – application/json</w:t>
+            </w:r>
           </w:p>
         </w:tc>
       </w:tr>
@@ -1596,6 +1671,7 @@
               <w:rPr>
                 <w:rFonts w:asciiTheme="majorHAnsi" w:hAnsiTheme="majorHAnsi" w:cstheme="majorHAnsi"/>
               </w:rPr>
+              <w:lastRenderedPageBreak/>
               <w:t>Code – 201</w:t>
             </w:r>
           </w:p>
@@ -1614,13 +1690,7 @@
               <w:rPr>
                 <w:rFonts w:asciiTheme="majorHAnsi" w:hAnsiTheme="majorHAnsi" w:cstheme="majorHAnsi"/>
               </w:rPr>
-              <w:t xml:space="preserve">Description – </w:t>
-            </w:r>
-            <w:r>
-              <w:rPr>
-                <w:rFonts w:asciiTheme="majorHAnsi" w:hAnsiTheme="majorHAnsi" w:cstheme="majorHAnsi"/>
-              </w:rPr>
-              <w:t>Successful</w:t>
+              <w:t>Description – Successful</w:t>
             </w:r>
           </w:p>
           <w:p>
@@ -1645,47 +1715,33 @@
               <w:rPr>
                 <w:rFonts w:asciiTheme="majorHAnsi" w:hAnsiTheme="majorHAnsi" w:cstheme="majorHAnsi"/>
               </w:rPr>
-              <w:t xml:space="preserve"> </w:t>
-            </w:r>
-            <w:proofErr w:type="gramStart"/>
-            <w:r>
-              <w:rPr>
-                <w:rFonts w:asciiTheme="majorHAnsi" w:hAnsiTheme="majorHAnsi" w:cstheme="majorHAnsi"/>
-              </w:rPr>
-              <w:t>Created</w:t>
-            </w:r>
-            <w:proofErr w:type="gramEnd"/>
-          </w:p>
-          <w:p>
-            <w:pPr>
-              <w:rPr>
-                <w:rFonts w:asciiTheme="majorHAnsi" w:hAnsiTheme="majorHAnsi" w:cstheme="majorHAnsi"/>
-              </w:rPr>
-            </w:pPr>
-          </w:p>
-          <w:p>
-            <w:pPr>
-              <w:rPr>
-                <w:rFonts w:asciiTheme="majorHAnsi" w:hAnsiTheme="majorHAnsi" w:cstheme="majorHAnsi"/>
-              </w:rPr>
-            </w:pPr>
-            <w:r>
-              <w:rPr>
-                <w:rFonts w:asciiTheme="majorHAnsi" w:hAnsiTheme="majorHAnsi" w:cstheme="majorHAnsi"/>
-              </w:rPr>
-              <w:t>Example Value</w:t>
-            </w:r>
-            <w:r>
-              <w:rPr>
-                <w:rFonts w:asciiTheme="majorHAnsi" w:hAnsiTheme="majorHAnsi" w:cstheme="majorHAnsi"/>
-              </w:rPr>
-              <w:t>:</w:t>
-            </w:r>
-          </w:p>
-          <w:p>
-            <w:pPr>
-              <w:shd w:val="clear" w:color="auto" w:fill="FFFFFE"/>
-              <w:spacing w:after="0" w:line="270" w:lineRule="atLeast"/>
+              <w:t xml:space="preserve"> Created</w:t>
+            </w:r>
+          </w:p>
+          <w:p>
+            <w:pPr>
+              <w:rPr>
+                <w:rFonts w:asciiTheme="majorHAnsi" w:hAnsiTheme="majorHAnsi" w:cstheme="majorHAnsi"/>
+              </w:rPr>
+            </w:pPr>
+          </w:p>
+          <w:p>
+            <w:pPr>
+              <w:rPr>
+                <w:rFonts w:asciiTheme="majorHAnsi" w:hAnsiTheme="majorHAnsi" w:cstheme="majorHAnsi"/>
+              </w:rPr>
+            </w:pPr>
+            <w:r>
+              <w:rPr>
+                <w:rFonts w:asciiTheme="majorHAnsi" w:hAnsiTheme="majorHAnsi" w:cstheme="majorHAnsi"/>
+              </w:rPr>
+              <w:t>Example Value:</w:t>
+            </w:r>
+          </w:p>
+          <w:p>
+            <w:pPr>
+              <w:shd w:val="clear" w:color="auto" w:fill="FFFFFE"/>
+              <w:spacing w:line="270" w:lineRule="atLeast"/>
               <w:rPr>
                 <w:rFonts w:asciiTheme="majorHAnsi" w:eastAsia="Times New Roman" w:hAnsiTheme="majorHAnsi" w:cstheme="majorHAnsi"/>
                 <w:color w:val="000000"/>
@@ -1768,7 +1824,6 @@
                 <w:color w:val="000000"/>
                 <w:lang w:val="en-US"/>
               </w:rPr>
-              <w:lastRenderedPageBreak/>
               <w:t>    </w:t>
             </w:r>
             <w:r>
@@ -1863,7 +1918,7 @@
                 <w:color w:val="A31515"/>
                 <w:lang w:val="en-US"/>
               </w:rPr>
-              <w:t>"password"</w:t>
+              <w:t>"teleuser"</w:t>
             </w:r>
             <w:r>
               <w:rPr>
@@ -1879,7 +1934,7 @@
                 <w:color w:val="0451A5"/>
                 <w:lang w:val="en-US"/>
               </w:rPr>
-              <w:t>"8c244b370747c1930a4e0967254778ddbb69f6a409e62beebe5f92191a09a3a1"</w:t>
+              <w:t>"bb"</w:t>
             </w:r>
             <w:r>
               <w:rPr>
@@ -1914,25 +1969,74 @@
                 <w:color w:val="A31515"/>
                 <w:lang w:val="en-US"/>
               </w:rPr>
+              <w:t>"userid"</w:t>
+            </w:r>
+            <w:r>
+              <w:rPr>
+                <w:rFonts w:asciiTheme="majorHAnsi" w:eastAsia="Times New Roman" w:hAnsiTheme="majorHAnsi" w:cstheme="majorHAnsi"/>
+                <w:color w:val="000000"/>
+                <w:lang w:val="en-US"/>
+              </w:rPr>
+              <w:t>: </w:t>
+            </w:r>
+            <w:r>
+              <w:rPr>
+                <w:rFonts w:asciiTheme="majorHAnsi" w:eastAsia="Times New Roman" w:hAnsiTheme="majorHAnsi" w:cstheme="majorHAnsi"/>
+                <w:color w:val="0451A5"/>
+                <w:lang w:val="en-US"/>
+              </w:rPr>
               <w:t>"</w:t>
             </w:r>
-            <w:proofErr w:type="spellStart"/>
+            <w:r>
+              <w:rPr>
+                <w:rFonts w:asciiTheme="majorHAnsi" w:eastAsia="Times New Roman" w:hAnsiTheme="majorHAnsi" w:cstheme="majorHAnsi"/>
+                <w:color w:val="0451A5"/>
+                <w:lang w:val="en-US"/>
+              </w:rPr>
+              <w:t>oUM1npuZK8SwMOBeMM32mIXrNdt2</w:t>
+            </w:r>
+            <w:r>
+              <w:rPr>
+                <w:rFonts w:asciiTheme="majorHAnsi" w:eastAsia="Times New Roman" w:hAnsiTheme="majorHAnsi" w:cstheme="majorHAnsi"/>
+                <w:color w:val="0451A5"/>
+                <w:lang w:val="en-US"/>
+              </w:rPr>
+              <w:t>"</w:t>
+            </w:r>
+            <w:r>
+              <w:rPr>
+                <w:rFonts w:asciiTheme="majorHAnsi" w:eastAsia="Times New Roman" w:hAnsiTheme="majorHAnsi" w:cstheme="majorHAnsi"/>
+                <w:color w:val="000000"/>
+                <w:lang w:val="en-US"/>
+              </w:rPr>
+              <w:t>,</w:t>
+            </w:r>
+          </w:p>
+          <w:p>
+            <w:pPr>
+              <w:shd w:val="clear" w:color="auto" w:fill="FFFFFE"/>
+              <w:spacing w:line="270" w:lineRule="atLeast"/>
+              <w:rPr>
+                <w:rFonts w:asciiTheme="majorHAnsi" w:eastAsia="Times New Roman" w:hAnsiTheme="majorHAnsi" w:cstheme="majorHAnsi"/>
+                <w:color w:val="000000"/>
+                <w:lang w:val="en-US"/>
+              </w:rPr>
+            </w:pPr>
+            <w:r>
+              <w:rPr>
+                <w:rFonts w:asciiTheme="majorHAnsi" w:eastAsia="Times New Roman" w:hAnsiTheme="majorHAnsi" w:cstheme="majorHAnsi"/>
+                <w:color w:val="000000"/>
+                <w:lang w:val="en-US"/>
+              </w:rPr>
+              <w:t>        </w:t>
+            </w:r>
             <w:r>
               <w:rPr>
                 <w:rFonts w:asciiTheme="majorHAnsi" w:eastAsia="Times New Roman" w:hAnsiTheme="majorHAnsi" w:cstheme="majorHAnsi"/>
                 <w:color w:val="A31515"/>
                 <w:lang w:val="en-US"/>
               </w:rPr>
-              <w:t>teleuser</w:t>
-            </w:r>
-            <w:proofErr w:type="spellEnd"/>
-            <w:r>
-              <w:rPr>
-                <w:rFonts w:asciiTheme="majorHAnsi" w:eastAsia="Times New Roman" w:hAnsiTheme="majorHAnsi" w:cstheme="majorHAnsi"/>
-                <w:color w:val="A31515"/>
-                <w:lang w:val="en-US"/>
-              </w:rPr>
-              <w:t>"</w:t>
+              <w:t>"username"</w:t>
             </w:r>
             <w:r>
               <w:rPr>
@@ -1948,145 +2052,7 @@
                 <w:color w:val="0451A5"/>
                 <w:lang w:val="en-US"/>
               </w:rPr>
-              <w:t>"bb"</w:t>
-            </w:r>
-            <w:r>
-              <w:rPr>
-                <w:rFonts w:asciiTheme="majorHAnsi" w:eastAsia="Times New Roman" w:hAnsiTheme="majorHAnsi" w:cstheme="majorHAnsi"/>
-                <w:color w:val="000000"/>
-                <w:lang w:val="en-US"/>
-              </w:rPr>
-              <w:t>,</w:t>
-            </w:r>
-          </w:p>
-          <w:p>
-            <w:pPr>
-              <w:shd w:val="clear" w:color="auto" w:fill="FFFFFE"/>
-              <w:spacing w:line="270" w:lineRule="atLeast"/>
-              <w:rPr>
-                <w:rFonts w:asciiTheme="majorHAnsi" w:eastAsia="Times New Roman" w:hAnsiTheme="majorHAnsi" w:cstheme="majorHAnsi"/>
-                <w:color w:val="000000"/>
-                <w:lang w:val="en-US"/>
-              </w:rPr>
-            </w:pPr>
-            <w:r>
-              <w:rPr>
-                <w:rFonts w:asciiTheme="majorHAnsi" w:eastAsia="Times New Roman" w:hAnsiTheme="majorHAnsi" w:cstheme="majorHAnsi"/>
-                <w:color w:val="000000"/>
-                <w:lang w:val="en-US"/>
-              </w:rPr>
-              <w:t>        </w:t>
-            </w:r>
-            <w:r>
-              <w:rPr>
-                <w:rFonts w:asciiTheme="majorHAnsi" w:eastAsia="Times New Roman" w:hAnsiTheme="majorHAnsi" w:cstheme="majorHAnsi"/>
-                <w:color w:val="A31515"/>
-                <w:lang w:val="en-US"/>
-              </w:rPr>
-              <w:t>"</w:t>
-            </w:r>
-            <w:proofErr w:type="spellStart"/>
-            <w:r>
-              <w:rPr>
-                <w:rFonts w:asciiTheme="majorHAnsi" w:eastAsia="Times New Roman" w:hAnsiTheme="majorHAnsi" w:cstheme="majorHAnsi"/>
-                <w:color w:val="A31515"/>
-                <w:lang w:val="en-US"/>
-              </w:rPr>
-              <w:t>userid</w:t>
-            </w:r>
-            <w:proofErr w:type="spellEnd"/>
-            <w:r>
-              <w:rPr>
-                <w:rFonts w:asciiTheme="majorHAnsi" w:eastAsia="Times New Roman" w:hAnsiTheme="majorHAnsi" w:cstheme="majorHAnsi"/>
-                <w:color w:val="A31515"/>
-                <w:lang w:val="en-US"/>
-              </w:rPr>
-              <w:t>"</w:t>
-            </w:r>
-            <w:r>
-              <w:rPr>
-                <w:rFonts w:asciiTheme="majorHAnsi" w:eastAsia="Times New Roman" w:hAnsiTheme="majorHAnsi" w:cstheme="majorHAnsi"/>
-                <w:color w:val="000000"/>
-                <w:lang w:val="en-US"/>
-              </w:rPr>
-              <w:t>: </w:t>
-            </w:r>
-            <w:r>
-              <w:rPr>
-                <w:rFonts w:asciiTheme="majorHAnsi" w:eastAsia="Times New Roman" w:hAnsiTheme="majorHAnsi" w:cstheme="majorHAnsi"/>
-                <w:color w:val="098658"/>
-                <w:lang w:val="en-US"/>
-              </w:rPr>
-              <w:t>2</w:t>
-            </w:r>
-            <w:r>
-              <w:rPr>
-                <w:rFonts w:asciiTheme="majorHAnsi" w:eastAsia="Times New Roman" w:hAnsiTheme="majorHAnsi" w:cstheme="majorHAnsi"/>
-                <w:color w:val="000000"/>
-                <w:lang w:val="en-US"/>
-              </w:rPr>
-              <w:t>,</w:t>
-            </w:r>
-          </w:p>
-          <w:p>
-            <w:pPr>
-              <w:shd w:val="clear" w:color="auto" w:fill="FFFFFE"/>
-              <w:spacing w:line="270" w:lineRule="atLeast"/>
-              <w:rPr>
-                <w:rFonts w:asciiTheme="majorHAnsi" w:eastAsia="Times New Roman" w:hAnsiTheme="majorHAnsi" w:cstheme="majorHAnsi"/>
-                <w:color w:val="000000"/>
-                <w:lang w:val="en-US"/>
-              </w:rPr>
-            </w:pPr>
-            <w:r>
-              <w:rPr>
-                <w:rFonts w:asciiTheme="majorHAnsi" w:eastAsia="Times New Roman" w:hAnsiTheme="majorHAnsi" w:cstheme="majorHAnsi"/>
-                <w:color w:val="000000"/>
-                <w:lang w:val="en-US"/>
-              </w:rPr>
-              <w:t>        </w:t>
-            </w:r>
-            <w:r>
-              <w:rPr>
-                <w:rFonts w:asciiTheme="majorHAnsi" w:eastAsia="Times New Roman" w:hAnsiTheme="majorHAnsi" w:cstheme="majorHAnsi"/>
-                <w:color w:val="A31515"/>
-                <w:lang w:val="en-US"/>
-              </w:rPr>
-              <w:t>"username"</w:t>
-            </w:r>
-            <w:r>
-              <w:rPr>
-                <w:rFonts w:asciiTheme="majorHAnsi" w:eastAsia="Times New Roman" w:hAnsiTheme="majorHAnsi" w:cstheme="majorHAnsi"/>
-                <w:color w:val="000000"/>
-                <w:lang w:val="en-US"/>
-              </w:rPr>
-              <w:t>: </w:t>
-            </w:r>
-            <w:r>
-              <w:rPr>
-                <w:rFonts w:asciiTheme="majorHAnsi" w:eastAsia="Times New Roman" w:hAnsiTheme="majorHAnsi" w:cstheme="majorHAnsi"/>
-                <w:color w:val="0451A5"/>
-                <w:lang w:val="en-US"/>
-              </w:rPr>
-              <w:t>"</w:t>
-            </w:r>
-            <w:proofErr w:type="spellStart"/>
-            <w:r>
-              <w:rPr>
-                <w:rFonts w:asciiTheme="majorHAnsi" w:eastAsia="Times New Roman" w:hAnsiTheme="majorHAnsi" w:cstheme="majorHAnsi"/>
-                <w:color w:val="0451A5"/>
-                <w:lang w:val="en-US"/>
-              </w:rPr>
-              <w:t>bidbud</w:t>
-            </w:r>
-            <w:proofErr w:type="spellEnd"/>
-            <w:r>
-              <w:rPr>
-                <w:rFonts w:asciiTheme="majorHAnsi" w:eastAsia="Times New Roman" w:hAnsiTheme="majorHAnsi" w:cstheme="majorHAnsi"/>
-                <w:color w:val="0451A5"/>
-                <w:lang w:val="en-US"/>
-              </w:rPr>
-              <w:t>"</w:t>
+              <w:t>"bidbud"</w:t>
             </w:r>
           </w:p>
           <w:p>
@@ -2144,14 +2110,7 @@
               <w:rPr>
                 <w:rFonts w:asciiTheme="majorHAnsi" w:hAnsiTheme="majorHAnsi" w:cstheme="majorHAnsi"/>
               </w:rPr>
-              <w:lastRenderedPageBreak/>
-              <w:t xml:space="preserve">Code – </w:t>
-            </w:r>
-            <w:r>
-              <w:rPr>
-                <w:rFonts w:asciiTheme="majorHAnsi" w:hAnsiTheme="majorHAnsi" w:cstheme="majorHAnsi"/>
-              </w:rPr>
-              <w:t>400</w:t>
+              <w:t>Code – 400</w:t>
             </w:r>
           </w:p>
         </w:tc>
@@ -2169,13 +2128,7 @@
               <w:rPr>
                 <w:rFonts w:asciiTheme="majorHAnsi" w:hAnsiTheme="majorHAnsi" w:cstheme="majorHAnsi"/>
               </w:rPr>
-              <w:t xml:space="preserve">Description – </w:t>
-            </w:r>
-            <w:r>
-              <w:rPr>
-                <w:rFonts w:asciiTheme="majorHAnsi" w:hAnsiTheme="majorHAnsi" w:cstheme="majorHAnsi"/>
-              </w:rPr>
-              <w:t>Invalid Email Entered</w:t>
+              <w:t>Description – Invalid Email Entered</w:t>
             </w:r>
           </w:p>
           <w:p>
@@ -2226,7 +2179,7 @@
           <w:p>
             <w:pPr>
               <w:shd w:val="clear" w:color="auto" w:fill="FFFFFE"/>
-              <w:spacing w:after="0" w:line="270" w:lineRule="atLeast"/>
+              <w:spacing w:line="270" w:lineRule="atLeast"/>
               <w:rPr>
                 <w:rFonts w:asciiTheme="majorHAnsi" w:eastAsia="Times New Roman" w:hAnsiTheme="majorHAnsi" w:cstheme="majorHAnsi"/>
                 <w:color w:val="000000"/>
@@ -2430,7 +2383,23 @@
                 <w:color w:val="0451A5"/>
                 <w:lang w:val="en-US"/>
               </w:rPr>
-              <w:t>"Invalid email entered."</w:t>
+              <w:t>"</w:t>
+            </w:r>
+            <w:r>
+              <w:rPr>
+                <w:rFonts w:asciiTheme="majorHAnsi" w:eastAsia="Times New Roman" w:hAnsiTheme="majorHAnsi" w:cstheme="majorHAnsi"/>
+                <w:color w:val="0451A5"/>
+                <w:lang w:val="en-US"/>
+              </w:rPr>
+              <w:t>Invalid email or password less than 6 characters</w:t>
+            </w:r>
+            <w:r>
+              <w:rPr>
+                <w:rFonts w:asciiTheme="majorHAnsi" w:eastAsia="Times New Roman" w:hAnsiTheme="majorHAnsi" w:cstheme="majorHAnsi"/>
+                <w:color w:val="0451A5"/>
+                <w:lang w:val="en-US"/>
+              </w:rPr>
+              <w:t>"</w:t>
             </w:r>
           </w:p>
           <w:p>
@@ -2487,19 +2456,7 @@
               <w:rPr>
                 <w:rFonts w:asciiTheme="majorHAnsi" w:hAnsiTheme="majorHAnsi" w:cstheme="majorHAnsi"/>
               </w:rPr>
-              <w:t xml:space="preserve">Description – </w:t>
-            </w:r>
-            <w:r>
-              <w:rPr>
-                <w:rFonts w:asciiTheme="majorHAnsi" w:hAnsiTheme="majorHAnsi" w:cstheme="majorHAnsi"/>
-              </w:rPr>
-              <w:t xml:space="preserve">Email </w:t>
-            </w:r>
-            <w:r>
-              <w:rPr>
-                <w:rFonts w:asciiTheme="majorHAnsi" w:hAnsiTheme="majorHAnsi" w:cstheme="majorHAnsi"/>
-              </w:rPr>
-              <w:t>Already Registered Under a User</w:t>
+              <w:t>Description – Email Already Registered Under a User</w:t>
             </w:r>
           </w:p>
           <w:p>
@@ -2550,7 +2507,7 @@
           <w:p>
             <w:pPr>
               <w:shd w:val="clear" w:color="auto" w:fill="FFFFFE"/>
-              <w:spacing w:after="0" w:line="270" w:lineRule="atLeast"/>
+              <w:spacing w:line="270" w:lineRule="atLeast"/>
               <w:rPr>
                 <w:rFonts w:asciiTheme="majorHAnsi" w:eastAsia="Times New Roman" w:hAnsiTheme="majorHAnsi" w:cstheme="majorHAnsi"/>
                 <w:color w:val="000000"/>
@@ -2811,67 +2768,7 @@
               <w:rPr>
                 <w:rFonts w:asciiTheme="majorHAnsi" w:hAnsiTheme="majorHAnsi" w:cstheme="majorHAnsi"/>
               </w:rPr>
-              <w:t xml:space="preserve">Description – An </w:t>
-            </w:r>
-            <w:r>
-              <w:rPr>
-                <w:rFonts w:asciiTheme="majorHAnsi" w:hAnsiTheme="majorHAnsi" w:cstheme="majorHAnsi"/>
-              </w:rPr>
-              <w:t>E</w:t>
-            </w:r>
-            <w:r>
-              <w:rPr>
-                <w:rFonts w:asciiTheme="majorHAnsi" w:hAnsiTheme="majorHAnsi" w:cstheme="majorHAnsi"/>
-              </w:rPr>
-              <w:t xml:space="preserve">rror </w:t>
-            </w:r>
-            <w:r>
-              <w:rPr>
-                <w:rFonts w:asciiTheme="majorHAnsi" w:hAnsiTheme="majorHAnsi" w:cstheme="majorHAnsi"/>
-              </w:rPr>
-              <w:t>O</w:t>
-            </w:r>
-            <w:r>
-              <w:rPr>
-                <w:rFonts w:asciiTheme="majorHAnsi" w:hAnsiTheme="majorHAnsi" w:cstheme="majorHAnsi"/>
-              </w:rPr>
-              <w:t xml:space="preserve">ccurred </w:t>
-            </w:r>
-            <w:r>
-              <w:rPr>
-                <w:rFonts w:asciiTheme="majorHAnsi" w:hAnsiTheme="majorHAnsi" w:cstheme="majorHAnsi"/>
-              </w:rPr>
-              <w:t>C</w:t>
-            </w:r>
-            <w:r>
-              <w:rPr>
-                <w:rFonts w:asciiTheme="majorHAnsi" w:hAnsiTheme="majorHAnsi" w:cstheme="majorHAnsi"/>
-              </w:rPr>
-              <w:t xml:space="preserve">reating </w:t>
-            </w:r>
-            <w:r>
-              <w:rPr>
-                <w:rFonts w:asciiTheme="majorHAnsi" w:hAnsiTheme="majorHAnsi" w:cstheme="majorHAnsi"/>
-              </w:rPr>
-              <w:t>the</w:t>
-            </w:r>
-            <w:r>
-              <w:rPr>
-                <w:rFonts w:asciiTheme="majorHAnsi" w:hAnsiTheme="majorHAnsi" w:cstheme="majorHAnsi"/>
-              </w:rPr>
-              <w:t xml:space="preserve"> </w:t>
-            </w:r>
-            <w:r>
-              <w:rPr>
-                <w:rFonts w:asciiTheme="majorHAnsi" w:hAnsiTheme="majorHAnsi" w:cstheme="majorHAnsi"/>
-              </w:rPr>
-              <w:t>U</w:t>
-            </w:r>
-            <w:r>
-              <w:rPr>
-                <w:rFonts w:asciiTheme="majorHAnsi" w:hAnsiTheme="majorHAnsi" w:cstheme="majorHAnsi"/>
-              </w:rPr>
-              <w:t>ser</w:t>
+              <w:t>Description – An Error Occurred Creating the User</w:t>
             </w:r>
           </w:p>
           <w:p>
@@ -2896,13 +2793,7 @@
               <w:rPr>
                 <w:rFonts w:asciiTheme="majorHAnsi" w:hAnsiTheme="majorHAnsi" w:cstheme="majorHAnsi"/>
               </w:rPr>
-              <w:t xml:space="preserve"> </w:t>
-            </w:r>
-            <w:r>
-              <w:rPr>
-                <w:rFonts w:asciiTheme="majorHAnsi" w:hAnsiTheme="majorHAnsi" w:cstheme="majorHAnsi"/>
-              </w:rPr>
-              <w:t>Internal Server Error</w:t>
+              <w:t xml:space="preserve"> Internal Server Error</w:t>
             </w:r>
           </w:p>
           <w:p>
@@ -2928,7 +2819,7 @@
           <w:p>
             <w:pPr>
               <w:shd w:val="clear" w:color="auto" w:fill="FFFFFE"/>
-              <w:spacing w:after="0" w:line="270" w:lineRule="atLeast"/>
+              <w:spacing w:line="270" w:lineRule="atLeast"/>
               <w:rPr>
                 <w:rFonts w:asciiTheme="majorHAnsi" w:eastAsia="Times New Roman" w:hAnsiTheme="majorHAnsi" w:cstheme="majorHAnsi"/>
                 <w:color w:val="000000"/>
@@ -3202,15 +3093,7 @@
                 <w:sz w:val="28"/>
                 <w:szCs w:val="28"/>
               </w:rPr>
-              <w:t>PUT</w:t>
-            </w:r>
-            <w:r>
-              <w:rPr>
-                <w:rFonts w:asciiTheme="majorHAnsi" w:hAnsiTheme="majorHAnsi" w:cstheme="majorHAnsi"/>
-                <w:sz w:val="28"/>
-                <w:szCs w:val="28"/>
-              </w:rPr>
-              <w:t xml:space="preserve"> </w:t>
+              <w:t xml:space="preserve">PUT </w:t>
             </w:r>
             <w:r>
               <w:rPr>
@@ -3219,61 +3102,15 @@
                 <w:sz w:val="28"/>
                 <w:szCs w:val="28"/>
               </w:rPr>
-              <w:t>/user</w:t>
-            </w:r>
-            <w:r>
-              <w:rPr>
-                <w:rFonts w:asciiTheme="majorHAnsi" w:hAnsiTheme="majorHAnsi" w:cstheme="majorHAnsi"/>
-                <w:b/>
+              <w:t>/user/&lt;userid&gt;</w:t>
+            </w:r>
+            <w:r>
+              <w:rPr>
+                <w:rFonts w:asciiTheme="majorHAnsi" w:hAnsiTheme="majorHAnsi" w:cstheme="majorHAnsi"/>
                 <w:sz w:val="28"/>
                 <w:szCs w:val="28"/>
               </w:rPr>
-              <w:t>/&lt;</w:t>
-            </w:r>
-            <w:proofErr w:type="spellStart"/>
-            <w:r>
-              <w:rPr>
-                <w:rFonts w:asciiTheme="majorHAnsi" w:hAnsiTheme="majorHAnsi" w:cstheme="majorHAnsi"/>
-                <w:b/>
-                <w:sz w:val="28"/>
-                <w:szCs w:val="28"/>
-              </w:rPr>
-              <w:t>use</w:t>
-            </w:r>
-            <w:r>
-              <w:rPr>
-                <w:rFonts w:asciiTheme="majorHAnsi" w:hAnsiTheme="majorHAnsi" w:cstheme="majorHAnsi"/>
-                <w:b/>
-                <w:sz w:val="28"/>
-                <w:szCs w:val="28"/>
-              </w:rPr>
-              <w:t>rid</w:t>
-            </w:r>
-            <w:proofErr w:type="spellEnd"/>
-            <w:r>
-              <w:rPr>
-                <w:rFonts w:asciiTheme="majorHAnsi" w:hAnsiTheme="majorHAnsi" w:cstheme="majorHAnsi"/>
-                <w:b/>
-                <w:sz w:val="28"/>
-                <w:szCs w:val="28"/>
-              </w:rPr>
-              <w:t>&gt;</w:t>
-            </w:r>
-            <w:r>
-              <w:rPr>
-                <w:rFonts w:asciiTheme="majorHAnsi" w:hAnsiTheme="majorHAnsi" w:cstheme="majorHAnsi"/>
-                <w:sz w:val="28"/>
-                <w:szCs w:val="28"/>
-              </w:rPr>
-              <w:t xml:space="preserve"> – </w:t>
-            </w:r>
-            <w:r>
-              <w:rPr>
-                <w:rFonts w:asciiTheme="majorHAnsi" w:hAnsiTheme="majorHAnsi" w:cstheme="majorHAnsi"/>
-                <w:sz w:val="28"/>
-                <w:szCs w:val="28"/>
-              </w:rPr>
-              <w:t>Updating user details</w:t>
+              <w:t xml:space="preserve"> – Updating user details</w:t>
             </w:r>
           </w:p>
         </w:tc>
@@ -3309,19 +3146,11 @@
                 <w:iCs/>
               </w:rPr>
             </w:pPr>
-            <w:proofErr w:type="spellStart"/>
-            <w:r>
-              <w:rPr>
-                <w:rFonts w:asciiTheme="majorHAnsi" w:hAnsiTheme="majorHAnsi" w:cstheme="majorHAnsi"/>
-              </w:rPr>
-              <w:t>userid</w:t>
-            </w:r>
-            <w:proofErr w:type="spellEnd"/>
-            <w:r>
-              <w:rPr>
-                <w:rFonts w:asciiTheme="majorHAnsi" w:hAnsiTheme="majorHAnsi" w:cstheme="majorHAnsi"/>
-              </w:rPr>
-              <w:t xml:space="preserve"> – </w:t>
+            <w:r>
+              <w:rPr>
+                <w:rFonts w:asciiTheme="majorHAnsi" w:hAnsiTheme="majorHAnsi" w:cstheme="majorHAnsi"/>
+              </w:rPr>
+              <w:t xml:space="preserve">userid – </w:t>
             </w:r>
             <w:r>
               <w:rPr>
@@ -3329,7 +3158,15 @@
                 <w:i/>
                 <w:iCs/>
               </w:rPr>
-              <w:t xml:space="preserve">integer </w:t>
+              <w:t>string</w:t>
+            </w:r>
+            <w:r>
+              <w:rPr>
+                <w:rFonts w:asciiTheme="majorHAnsi" w:hAnsiTheme="majorHAnsi" w:cstheme="majorHAnsi"/>
+                <w:i/>
+                <w:iCs/>
+              </w:rPr>
+              <w:t xml:space="preserve"> </w:t>
             </w:r>
           </w:p>
           <w:p>
@@ -3379,6 +3216,7 @@
               <w:rPr>
                 <w:rFonts w:asciiTheme="majorHAnsi" w:hAnsiTheme="majorHAnsi" w:cstheme="majorHAnsi"/>
               </w:rPr>
+              <w:lastRenderedPageBreak/>
               <w:t>body</w:t>
             </w:r>
           </w:p>
@@ -3450,7 +3288,7 @@
           <w:p>
             <w:pPr>
               <w:shd w:val="clear" w:color="auto" w:fill="FFFFFE"/>
-              <w:spacing w:after="0" w:line="270" w:lineRule="atLeast"/>
+              <w:spacing w:line="270" w:lineRule="atLeast"/>
               <w:rPr>
                 <w:rFonts w:asciiTheme="majorHAnsi" w:eastAsia="Times New Roman" w:hAnsiTheme="majorHAnsi" w:cstheme="majorHAnsi"/>
                 <w:color w:val="000000"/>
@@ -3482,7 +3320,6 @@
                 <w:color w:val="000000"/>
                 <w:lang w:val="en-US"/>
               </w:rPr>
-              <w:lastRenderedPageBreak/>
               <w:t>    </w:t>
             </w:r>
             <w:r>
@@ -3491,7 +3328,23 @@
                 <w:color w:val="A31515"/>
                 <w:lang w:val="en-US"/>
               </w:rPr>
-              <w:t>"email"</w:t>
+              <w:t>"</w:t>
+            </w:r>
+            <w:r>
+              <w:rPr>
+                <w:rFonts w:asciiTheme="majorHAnsi" w:eastAsia="Times New Roman" w:hAnsiTheme="majorHAnsi" w:cstheme="majorHAnsi"/>
+                <w:color w:val="A31515"/>
+                <w:lang w:val="en-US"/>
+              </w:rPr>
+              <w:t>username</w:t>
+            </w:r>
+            <w:r>
+              <w:rPr>
+                <w:rFonts w:asciiTheme="majorHAnsi" w:eastAsia="Times New Roman" w:hAnsiTheme="majorHAnsi" w:cstheme="majorHAnsi"/>
+                <w:color w:val="A31515"/>
+                <w:lang w:val="en-US"/>
+              </w:rPr>
+              <w:t>"</w:t>
             </w:r>
             <w:r>
               <w:rPr>
@@ -3507,7 +3360,23 @@
                 <w:color w:val="0451A5"/>
                 <w:lang w:val="en-US"/>
               </w:rPr>
-              <w:t>"bidbud12@gmail.com"</w:t>
+              <w:t>"</w:t>
+            </w:r>
+            <w:r>
+              <w:rPr>
+                <w:rFonts w:asciiTheme="majorHAnsi" w:eastAsia="Times New Roman" w:hAnsiTheme="majorHAnsi" w:cstheme="majorHAnsi"/>
+                <w:color w:val="0451A5"/>
+                <w:lang w:val="en-US"/>
+              </w:rPr>
+              <w:t>bidbud</w:t>
+            </w:r>
+            <w:r>
+              <w:rPr>
+                <w:rFonts w:asciiTheme="majorHAnsi" w:eastAsia="Times New Roman" w:hAnsiTheme="majorHAnsi" w:cstheme="majorHAnsi"/>
+                <w:color w:val="0451A5"/>
+                <w:lang w:val="en-US"/>
+              </w:rPr>
+              <w:t>"</w:t>
             </w:r>
             <w:r>
               <w:rPr>
@@ -3542,25 +3411,7 @@
                 <w:color w:val="A31515"/>
                 <w:lang w:val="en-US"/>
               </w:rPr>
-              <w:t>"</w:t>
-            </w:r>
-            <w:proofErr w:type="spellStart"/>
-            <w:r>
-              <w:rPr>
-                <w:rFonts w:asciiTheme="majorHAnsi" w:eastAsia="Times New Roman" w:hAnsiTheme="majorHAnsi" w:cstheme="majorHAnsi"/>
-                <w:color w:val="A31515"/>
-                <w:lang w:val="en-US"/>
-              </w:rPr>
-              <w:t>teleuser</w:t>
-            </w:r>
-            <w:proofErr w:type="spellEnd"/>
-            <w:r>
-              <w:rPr>
-                <w:rFonts w:asciiTheme="majorHAnsi" w:eastAsia="Times New Roman" w:hAnsiTheme="majorHAnsi" w:cstheme="majorHAnsi"/>
-                <w:color w:val="A31515"/>
-                <w:lang w:val="en-US"/>
-              </w:rPr>
-              <w:t>"</w:t>
+              <w:t>"teleuser"</w:t>
             </w:r>
             <w:r>
               <w:rPr>
@@ -3576,25 +3427,7 @@
                 <w:color w:val="0451A5"/>
                 <w:lang w:val="en-US"/>
               </w:rPr>
-              <w:t>"</w:t>
-            </w:r>
-            <w:proofErr w:type="spellStart"/>
-            <w:r>
-              <w:rPr>
-                <w:rFonts w:asciiTheme="majorHAnsi" w:eastAsia="Times New Roman" w:hAnsiTheme="majorHAnsi" w:cstheme="majorHAnsi"/>
-                <w:color w:val="0451A5"/>
-                <w:lang w:val="en-US"/>
-              </w:rPr>
-              <w:t>bb_esd</w:t>
-            </w:r>
-            <w:proofErr w:type="spellEnd"/>
-            <w:r>
-              <w:rPr>
-                <w:rFonts w:asciiTheme="majorHAnsi" w:eastAsia="Times New Roman" w:hAnsiTheme="majorHAnsi" w:cstheme="majorHAnsi"/>
-                <w:color w:val="0451A5"/>
-                <w:lang w:val="en-US"/>
-              </w:rPr>
-              <w:t>"</w:t>
+              <w:t>"bb_esd"</w:t>
             </w:r>
             <w:r>
               <w:rPr>
@@ -3641,7 +3474,6 @@
               <w:rPr>
                 <w:rFonts w:asciiTheme="majorHAnsi" w:hAnsiTheme="majorHAnsi" w:cstheme="majorHAnsi"/>
               </w:rPr>
-              <w:lastRenderedPageBreak/>
               <w:t>Responses</w:t>
             </w:r>
           </w:p>
@@ -3660,16 +3492,8 @@
               <w:rPr>
                 <w:rFonts w:asciiTheme="majorHAnsi" w:hAnsiTheme="majorHAnsi" w:cstheme="majorHAnsi"/>
               </w:rPr>
-              <w:t>Content type – application/</w:t>
-            </w:r>
-            <w:proofErr w:type="spellStart"/>
-            <w:r>
-              <w:rPr>
-                <w:rFonts w:asciiTheme="majorHAnsi" w:hAnsiTheme="majorHAnsi" w:cstheme="majorHAnsi"/>
-              </w:rPr>
-              <w:t>json</w:t>
-            </w:r>
-            <w:proofErr w:type="spellEnd"/>
+              <w:t>Content type – application/json</w:t>
+            </w:r>
           </w:p>
         </w:tc>
       </w:tr>
@@ -3706,13 +3530,7 @@
               <w:rPr>
                 <w:rFonts w:asciiTheme="majorHAnsi" w:hAnsiTheme="majorHAnsi" w:cstheme="majorHAnsi"/>
               </w:rPr>
-              <w:t xml:space="preserve">Description – </w:t>
-            </w:r>
-            <w:r>
-              <w:rPr>
-                <w:rFonts w:asciiTheme="majorHAnsi" w:hAnsiTheme="majorHAnsi" w:cstheme="majorHAnsi"/>
-              </w:rPr>
-              <w:t>Successful</w:t>
+              <w:t>Description – Successful</w:t>
             </w:r>
           </w:p>
           <w:p>
@@ -3763,7 +3581,7 @@
           <w:p>
             <w:pPr>
               <w:shd w:val="clear" w:color="auto" w:fill="FFFFFE"/>
-              <w:spacing w:after="0" w:line="270" w:lineRule="atLeast"/>
+              <w:spacing w:line="270" w:lineRule="atLeast"/>
               <w:rPr>
                 <w:rFonts w:asciiTheme="majorHAnsi" w:eastAsia="Times New Roman" w:hAnsiTheme="majorHAnsi" w:cstheme="majorHAnsi"/>
                 <w:color w:val="000000"/>
@@ -3940,7 +3758,7 @@
                 <w:color w:val="A31515"/>
                 <w:lang w:val="en-US"/>
               </w:rPr>
-              <w:t>"password"</w:t>
+              <w:t>"teleuser"</w:t>
             </w:r>
             <w:r>
               <w:rPr>
@@ -3956,7 +3774,7 @@
                 <w:color w:val="0451A5"/>
                 <w:lang w:val="en-US"/>
               </w:rPr>
-              <w:t>"8c244b370747c1930a4e0967254778ddbb69f6a409e62beebe5f92191a09a3a1"</w:t>
+              <w:t>"bb_esd"</w:t>
             </w:r>
             <w:r>
               <w:rPr>
@@ -3991,25 +3809,74 @@
                 <w:color w:val="A31515"/>
                 <w:lang w:val="en-US"/>
               </w:rPr>
+              <w:t>"userid"</w:t>
+            </w:r>
+            <w:r>
+              <w:rPr>
+                <w:rFonts w:asciiTheme="majorHAnsi" w:eastAsia="Times New Roman" w:hAnsiTheme="majorHAnsi" w:cstheme="majorHAnsi"/>
+                <w:color w:val="000000"/>
+                <w:lang w:val="en-US"/>
+              </w:rPr>
+              <w:t>: </w:t>
+            </w:r>
+            <w:r>
+              <w:rPr>
+                <w:rFonts w:asciiTheme="majorHAnsi" w:eastAsia="Times New Roman" w:hAnsiTheme="majorHAnsi" w:cstheme="majorHAnsi"/>
+                <w:color w:val="0451A5"/>
+                <w:lang w:val="en-US"/>
+              </w:rPr>
               <w:t>"</w:t>
             </w:r>
-            <w:proofErr w:type="spellStart"/>
+            <w:r>
+              <w:rPr>
+                <w:rFonts w:asciiTheme="majorHAnsi" w:eastAsia="Times New Roman" w:hAnsiTheme="majorHAnsi" w:cstheme="majorHAnsi"/>
+                <w:color w:val="0451A5"/>
+                <w:lang w:val="en-US"/>
+              </w:rPr>
+              <w:t>oUM1npuZK8SwMOBeMM32mIXrNdt2</w:t>
+            </w:r>
+            <w:r>
+              <w:rPr>
+                <w:rFonts w:asciiTheme="majorHAnsi" w:eastAsia="Times New Roman" w:hAnsiTheme="majorHAnsi" w:cstheme="majorHAnsi"/>
+                <w:color w:val="0451A5"/>
+                <w:lang w:val="en-US"/>
+              </w:rPr>
+              <w:t>"</w:t>
+            </w:r>
+            <w:r>
+              <w:rPr>
+                <w:rFonts w:asciiTheme="majorHAnsi" w:eastAsia="Times New Roman" w:hAnsiTheme="majorHAnsi" w:cstheme="majorHAnsi"/>
+                <w:color w:val="000000"/>
+                <w:lang w:val="en-US"/>
+              </w:rPr>
+              <w:t>,</w:t>
+            </w:r>
+          </w:p>
+          <w:p>
+            <w:pPr>
+              <w:shd w:val="clear" w:color="auto" w:fill="FFFFFE"/>
+              <w:spacing w:line="270" w:lineRule="atLeast"/>
+              <w:rPr>
+                <w:rFonts w:asciiTheme="majorHAnsi" w:eastAsia="Times New Roman" w:hAnsiTheme="majorHAnsi" w:cstheme="majorHAnsi"/>
+                <w:color w:val="000000"/>
+                <w:lang w:val="en-US"/>
+              </w:rPr>
+            </w:pPr>
+            <w:r>
+              <w:rPr>
+                <w:rFonts w:asciiTheme="majorHAnsi" w:eastAsia="Times New Roman" w:hAnsiTheme="majorHAnsi" w:cstheme="majorHAnsi"/>
+                <w:color w:val="000000"/>
+                <w:lang w:val="en-US"/>
+              </w:rPr>
+              <w:t>        </w:t>
+            </w:r>
             <w:r>
               <w:rPr>
                 <w:rFonts w:asciiTheme="majorHAnsi" w:eastAsia="Times New Roman" w:hAnsiTheme="majorHAnsi" w:cstheme="majorHAnsi"/>
                 <w:color w:val="A31515"/>
                 <w:lang w:val="en-US"/>
               </w:rPr>
-              <w:t>teleuser</w:t>
-            </w:r>
-            <w:proofErr w:type="spellEnd"/>
-            <w:r>
-              <w:rPr>
-                <w:rFonts w:asciiTheme="majorHAnsi" w:eastAsia="Times New Roman" w:hAnsiTheme="majorHAnsi" w:cstheme="majorHAnsi"/>
-                <w:color w:val="A31515"/>
-                <w:lang w:val="en-US"/>
-              </w:rPr>
-              <w:t>"</w:t>
+              <w:t>"username"</w:t>
             </w:r>
             <w:r>
               <w:rPr>
@@ -4025,163 +3892,7 @@
                 <w:color w:val="0451A5"/>
                 <w:lang w:val="en-US"/>
               </w:rPr>
-              <w:t>"</w:t>
-            </w:r>
-            <w:proofErr w:type="spellStart"/>
-            <w:r>
-              <w:rPr>
-                <w:rFonts w:asciiTheme="majorHAnsi" w:eastAsia="Times New Roman" w:hAnsiTheme="majorHAnsi" w:cstheme="majorHAnsi"/>
-                <w:color w:val="0451A5"/>
-                <w:lang w:val="en-US"/>
-              </w:rPr>
-              <w:t>bb_esd</w:t>
-            </w:r>
-            <w:proofErr w:type="spellEnd"/>
-            <w:r>
-              <w:rPr>
-                <w:rFonts w:asciiTheme="majorHAnsi" w:eastAsia="Times New Roman" w:hAnsiTheme="majorHAnsi" w:cstheme="majorHAnsi"/>
-                <w:color w:val="0451A5"/>
-                <w:lang w:val="en-US"/>
-              </w:rPr>
-              <w:t>"</w:t>
-            </w:r>
-            <w:r>
-              <w:rPr>
-                <w:rFonts w:asciiTheme="majorHAnsi" w:eastAsia="Times New Roman" w:hAnsiTheme="majorHAnsi" w:cstheme="majorHAnsi"/>
-                <w:color w:val="000000"/>
-                <w:lang w:val="en-US"/>
-              </w:rPr>
-              <w:t>,</w:t>
-            </w:r>
-          </w:p>
-          <w:p>
-            <w:pPr>
-              <w:shd w:val="clear" w:color="auto" w:fill="FFFFFE"/>
-              <w:spacing w:line="270" w:lineRule="atLeast"/>
-              <w:rPr>
-                <w:rFonts w:asciiTheme="majorHAnsi" w:eastAsia="Times New Roman" w:hAnsiTheme="majorHAnsi" w:cstheme="majorHAnsi"/>
-                <w:color w:val="000000"/>
-                <w:lang w:val="en-US"/>
-              </w:rPr>
-            </w:pPr>
-            <w:r>
-              <w:rPr>
-                <w:rFonts w:asciiTheme="majorHAnsi" w:eastAsia="Times New Roman" w:hAnsiTheme="majorHAnsi" w:cstheme="majorHAnsi"/>
-                <w:color w:val="000000"/>
-                <w:lang w:val="en-US"/>
-              </w:rPr>
-              <w:t>        </w:t>
-            </w:r>
-            <w:r>
-              <w:rPr>
-                <w:rFonts w:asciiTheme="majorHAnsi" w:eastAsia="Times New Roman" w:hAnsiTheme="majorHAnsi" w:cstheme="majorHAnsi"/>
-                <w:color w:val="A31515"/>
-                <w:lang w:val="en-US"/>
-              </w:rPr>
-              <w:t>"</w:t>
-            </w:r>
-            <w:proofErr w:type="spellStart"/>
-            <w:r>
-              <w:rPr>
-                <w:rFonts w:asciiTheme="majorHAnsi" w:eastAsia="Times New Roman" w:hAnsiTheme="majorHAnsi" w:cstheme="majorHAnsi"/>
-                <w:color w:val="A31515"/>
-                <w:lang w:val="en-US"/>
-              </w:rPr>
-              <w:t>userid</w:t>
-            </w:r>
-            <w:proofErr w:type="spellEnd"/>
-            <w:r>
-              <w:rPr>
-                <w:rFonts w:asciiTheme="majorHAnsi" w:eastAsia="Times New Roman" w:hAnsiTheme="majorHAnsi" w:cstheme="majorHAnsi"/>
-                <w:color w:val="A31515"/>
-                <w:lang w:val="en-US"/>
-              </w:rPr>
-              <w:t>"</w:t>
-            </w:r>
-            <w:r>
-              <w:rPr>
-                <w:rFonts w:asciiTheme="majorHAnsi" w:eastAsia="Times New Roman" w:hAnsiTheme="majorHAnsi" w:cstheme="majorHAnsi"/>
-                <w:color w:val="000000"/>
-                <w:lang w:val="en-US"/>
-              </w:rPr>
-              <w:t>: </w:t>
-            </w:r>
-            <w:r>
-              <w:rPr>
-                <w:rFonts w:asciiTheme="majorHAnsi" w:eastAsia="Times New Roman" w:hAnsiTheme="majorHAnsi" w:cstheme="majorHAnsi"/>
-                <w:color w:val="098658"/>
-                <w:lang w:val="en-US"/>
-              </w:rPr>
-              <w:t>2</w:t>
-            </w:r>
-            <w:r>
-              <w:rPr>
-                <w:rFonts w:asciiTheme="majorHAnsi" w:eastAsia="Times New Roman" w:hAnsiTheme="majorHAnsi" w:cstheme="majorHAnsi"/>
-                <w:color w:val="000000"/>
-                <w:lang w:val="en-US"/>
-              </w:rPr>
-              <w:t>,</w:t>
-            </w:r>
-          </w:p>
-          <w:p>
-            <w:pPr>
-              <w:shd w:val="clear" w:color="auto" w:fill="FFFFFE"/>
-              <w:spacing w:line="270" w:lineRule="atLeast"/>
-              <w:rPr>
-                <w:rFonts w:asciiTheme="majorHAnsi" w:eastAsia="Times New Roman" w:hAnsiTheme="majorHAnsi" w:cstheme="majorHAnsi"/>
-                <w:color w:val="000000"/>
-                <w:lang w:val="en-US"/>
-              </w:rPr>
-            </w:pPr>
-            <w:r>
-              <w:rPr>
-                <w:rFonts w:asciiTheme="majorHAnsi" w:eastAsia="Times New Roman" w:hAnsiTheme="majorHAnsi" w:cstheme="majorHAnsi"/>
-                <w:color w:val="000000"/>
-                <w:lang w:val="en-US"/>
-              </w:rPr>
-              <w:t>        </w:t>
-            </w:r>
-            <w:r>
-              <w:rPr>
-                <w:rFonts w:asciiTheme="majorHAnsi" w:eastAsia="Times New Roman" w:hAnsiTheme="majorHAnsi" w:cstheme="majorHAnsi"/>
-                <w:color w:val="A31515"/>
-                <w:lang w:val="en-US"/>
-              </w:rPr>
-              <w:t>"username"</w:t>
-            </w:r>
-            <w:r>
-              <w:rPr>
-                <w:rFonts w:asciiTheme="majorHAnsi" w:eastAsia="Times New Roman" w:hAnsiTheme="majorHAnsi" w:cstheme="majorHAnsi"/>
-                <w:color w:val="000000"/>
-                <w:lang w:val="en-US"/>
-              </w:rPr>
-              <w:t>: </w:t>
-            </w:r>
-            <w:r>
-              <w:rPr>
-                <w:rFonts w:asciiTheme="majorHAnsi" w:eastAsia="Times New Roman" w:hAnsiTheme="majorHAnsi" w:cstheme="majorHAnsi"/>
-                <w:color w:val="0451A5"/>
-                <w:lang w:val="en-US"/>
-              </w:rPr>
-              <w:t>"</w:t>
-            </w:r>
-            <w:proofErr w:type="spellStart"/>
-            <w:r>
-              <w:rPr>
-                <w:rFonts w:asciiTheme="majorHAnsi" w:eastAsia="Times New Roman" w:hAnsiTheme="majorHAnsi" w:cstheme="majorHAnsi"/>
-                <w:color w:val="0451A5"/>
-                <w:lang w:val="en-US"/>
-              </w:rPr>
-              <w:t>bidbud</w:t>
-            </w:r>
-            <w:proofErr w:type="spellEnd"/>
-            <w:r>
-              <w:rPr>
-                <w:rFonts w:asciiTheme="majorHAnsi" w:eastAsia="Times New Roman" w:hAnsiTheme="majorHAnsi" w:cstheme="majorHAnsi"/>
-                <w:color w:val="0451A5"/>
-                <w:lang w:val="en-US"/>
-              </w:rPr>
-              <w:t>"</w:t>
+              <w:t>"bidbud"</w:t>
             </w:r>
           </w:p>
           <w:p>
@@ -4239,7 +3950,13 @@
               <w:rPr>
                 <w:rFonts w:asciiTheme="majorHAnsi" w:hAnsiTheme="majorHAnsi" w:cstheme="majorHAnsi"/>
               </w:rPr>
-              <w:t>Code – 400</w:t>
+              <w:t>Code – 40</w:t>
+            </w:r>
+            <w:r>
+              <w:rPr>
+                <w:rFonts w:asciiTheme="majorHAnsi" w:hAnsiTheme="majorHAnsi" w:cstheme="majorHAnsi"/>
+              </w:rPr>
+              <w:t>1</w:t>
             </w:r>
           </w:p>
         </w:tc>
@@ -4257,7 +3974,13 @@
               <w:rPr>
                 <w:rFonts w:asciiTheme="majorHAnsi" w:hAnsiTheme="majorHAnsi" w:cstheme="majorHAnsi"/>
               </w:rPr>
-              <w:t>Description – Invalid Email Entered</w:t>
+              <w:t xml:space="preserve">Description – </w:t>
+            </w:r>
+            <w:r>
+              <w:rPr>
+                <w:rFonts w:asciiTheme="majorHAnsi" w:hAnsiTheme="majorHAnsi" w:cstheme="majorHAnsi"/>
+              </w:rPr>
+              <w:t>User Not Logged In</w:t>
             </w:r>
           </w:p>
           <w:p>
@@ -4282,7 +4005,13 @@
               <w:rPr>
                 <w:rFonts w:asciiTheme="majorHAnsi" w:hAnsiTheme="majorHAnsi" w:cstheme="majorHAnsi"/>
               </w:rPr>
-              <w:t xml:space="preserve"> Bad Request</w:t>
+              <w:t xml:space="preserve"> </w:t>
+            </w:r>
+            <w:r>
+              <w:rPr>
+                <w:rFonts w:asciiTheme="majorHAnsi" w:hAnsiTheme="majorHAnsi" w:cstheme="majorHAnsi"/>
+              </w:rPr>
+              <w:t>Unauthorized</w:t>
             </w:r>
           </w:p>
           <w:p>
@@ -4308,7 +4037,7 @@
           <w:p>
             <w:pPr>
               <w:shd w:val="clear" w:color="auto" w:fill="FFFFFE"/>
-              <w:spacing w:after="0" w:line="270" w:lineRule="atLeast"/>
+              <w:spacing w:line="270" w:lineRule="atLeast"/>
               <w:rPr>
                 <w:rFonts w:asciiTheme="majorHAnsi" w:eastAsia="Times New Roman" w:hAnsiTheme="majorHAnsi" w:cstheme="majorHAnsi"/>
                 <w:color w:val="000000"/>
@@ -4364,7 +4093,15 @@
                 <w:color w:val="098658"/>
                 <w:lang w:val="en-US"/>
               </w:rPr>
-              <w:t>400</w:t>
+              <w:t>40</w:t>
+            </w:r>
+            <w:r>
+              <w:rPr>
+                <w:rFonts w:asciiTheme="majorHAnsi" w:eastAsia="Times New Roman" w:hAnsiTheme="majorHAnsi" w:cstheme="majorHAnsi"/>
+                <w:color w:val="098658"/>
+                <w:lang w:val="en-US"/>
+              </w:rPr>
+              <w:t>1</w:t>
             </w:r>
             <w:r>
               <w:rPr>
@@ -4399,42 +4136,7 @@
                 <w:color w:val="A31515"/>
                 <w:lang w:val="en-US"/>
               </w:rPr>
-              <w:t>"data"</w:t>
-            </w:r>
-            <w:r>
-              <w:rPr>
-                <w:rFonts w:asciiTheme="majorHAnsi" w:eastAsia="Times New Roman" w:hAnsiTheme="majorHAnsi" w:cstheme="majorHAnsi"/>
-                <w:color w:val="000000"/>
-                <w:lang w:val="en-US"/>
-              </w:rPr>
-              <w:t>: {</w:t>
-            </w:r>
-          </w:p>
-          <w:p>
-            <w:pPr>
-              <w:shd w:val="clear" w:color="auto" w:fill="FFFFFE"/>
-              <w:spacing w:line="270" w:lineRule="atLeast"/>
-              <w:rPr>
-                <w:rFonts w:asciiTheme="majorHAnsi" w:eastAsia="Times New Roman" w:hAnsiTheme="majorHAnsi" w:cstheme="majorHAnsi"/>
-                <w:color w:val="000000"/>
-                <w:lang w:val="en-US"/>
-              </w:rPr>
-            </w:pPr>
-            <w:r>
-              <w:rPr>
-                <w:rFonts w:asciiTheme="majorHAnsi" w:eastAsia="Times New Roman" w:hAnsiTheme="majorHAnsi" w:cstheme="majorHAnsi"/>
-                <w:color w:val="000000"/>
-                <w:lang w:val="en-US"/>
-              </w:rPr>
-              <w:t>        </w:t>
-            </w:r>
-            <w:r>
-              <w:rPr>
-                <w:rFonts w:asciiTheme="majorHAnsi" w:eastAsia="Times New Roman" w:hAnsiTheme="majorHAnsi" w:cstheme="majorHAnsi"/>
-                <w:color w:val="A31515"/>
-                <w:lang w:val="en-US"/>
-              </w:rPr>
-              <w:t>"email"</w:t>
+              <w:t>"message"</w:t>
             </w:r>
             <w:r>
               <w:rPr>
@@ -4450,61 +4152,7 @@
                 <w:color w:val="0451A5"/>
                 <w:lang w:val="en-US"/>
               </w:rPr>
-              <w:t>"bidbud.com"</w:t>
-            </w:r>
-          </w:p>
-          <w:p>
-            <w:pPr>
-              <w:shd w:val="clear" w:color="auto" w:fill="FFFFFE"/>
-              <w:spacing w:line="270" w:lineRule="atLeast"/>
-              <w:rPr>
-                <w:rFonts w:asciiTheme="majorHAnsi" w:eastAsia="Times New Roman" w:hAnsiTheme="majorHAnsi" w:cstheme="majorHAnsi"/>
-                <w:color w:val="000000"/>
-                <w:lang w:val="en-US"/>
-              </w:rPr>
-            </w:pPr>
-            <w:r>
-              <w:rPr>
-                <w:rFonts w:asciiTheme="majorHAnsi" w:eastAsia="Times New Roman" w:hAnsiTheme="majorHAnsi" w:cstheme="majorHAnsi"/>
-                <w:color w:val="000000"/>
-                <w:lang w:val="en-US"/>
-              </w:rPr>
-              <w:t>    },</w:t>
-            </w:r>
-          </w:p>
-          <w:p>
-            <w:pPr>
-              <w:shd w:val="clear" w:color="auto" w:fill="FFFFFE"/>
-              <w:spacing w:line="270" w:lineRule="atLeast"/>
-              <w:rPr>
-                <w:rFonts w:asciiTheme="majorHAnsi" w:eastAsia="Times New Roman" w:hAnsiTheme="majorHAnsi" w:cstheme="majorHAnsi"/>
-                <w:color w:val="000000"/>
-                <w:lang w:val="en-US"/>
-              </w:rPr>
-            </w:pPr>
-            <w:r>
-              <w:rPr>
-                <w:rFonts w:asciiTheme="majorHAnsi" w:eastAsia="Times New Roman" w:hAnsiTheme="majorHAnsi" w:cstheme="majorHAnsi"/>
-                <w:color w:val="000000"/>
-                <w:lang w:val="en-US"/>
-              </w:rPr>
-              <w:t>    </w:t>
-            </w:r>
-            <w:r>
-              <w:rPr>
-                <w:rFonts w:asciiTheme="majorHAnsi" w:eastAsia="Times New Roman" w:hAnsiTheme="majorHAnsi" w:cstheme="majorHAnsi"/>
-                <w:color w:val="A31515"/>
-                <w:lang w:val="en-US"/>
-              </w:rPr>
-              <w:t>"message"</w:t>
-            </w:r>
-            <w:r>
-              <w:rPr>
-                <w:rFonts w:asciiTheme="majorHAnsi" w:eastAsia="Times New Roman" w:hAnsiTheme="majorHAnsi" w:cstheme="majorHAnsi"/>
-                <w:color w:val="000000"/>
-                <w:lang w:val="en-US"/>
-              </w:rPr>
-              <w:t>: </w:t>
+              <w:t>"</w:t>
             </w:r>
             <w:r>
               <w:rPr>
@@ -4512,7 +4160,15 @@
                 <w:color w:val="0451A5"/>
                 <w:lang w:val="en-US"/>
               </w:rPr>
-              <w:t>"Invalid email entered."</w:t>
+              <w:t>Unauthorised</w:t>
+            </w:r>
+            <w:r>
+              <w:rPr>
+                <w:rFonts w:asciiTheme="majorHAnsi" w:eastAsia="Times New Roman" w:hAnsiTheme="majorHAnsi" w:cstheme="majorHAnsi"/>
+                <w:color w:val="0451A5"/>
+                <w:lang w:val="en-US"/>
+              </w:rPr>
+              <w:t>."</w:t>
             </w:r>
           </w:p>
           <w:p>
@@ -4565,31 +4221,7 @@
               <w:rPr>
                 <w:rFonts w:asciiTheme="majorHAnsi" w:hAnsiTheme="majorHAnsi" w:cstheme="majorHAnsi"/>
               </w:rPr>
-              <w:t xml:space="preserve">Description – An Error Occurred </w:t>
-            </w:r>
-            <w:r>
-              <w:rPr>
-                <w:rFonts w:asciiTheme="majorHAnsi" w:hAnsiTheme="majorHAnsi" w:cstheme="majorHAnsi"/>
-              </w:rPr>
-              <w:t>Updating</w:t>
-            </w:r>
-            <w:r>
-              <w:rPr>
-                <w:rFonts w:asciiTheme="majorHAnsi" w:hAnsiTheme="majorHAnsi" w:cstheme="majorHAnsi"/>
-              </w:rPr>
-              <w:t xml:space="preserve"> </w:t>
-            </w:r>
-            <w:r>
-              <w:rPr>
-                <w:rFonts w:asciiTheme="majorHAnsi" w:hAnsiTheme="majorHAnsi" w:cstheme="majorHAnsi"/>
-              </w:rPr>
-              <w:t>the</w:t>
-            </w:r>
-            <w:r>
-              <w:rPr>
-                <w:rFonts w:asciiTheme="majorHAnsi" w:hAnsiTheme="majorHAnsi" w:cstheme="majorHAnsi"/>
-              </w:rPr>
-              <w:t xml:space="preserve"> User</w:t>
+              <w:t>Description – An Error Occurred Updating the User</w:t>
             </w:r>
           </w:p>
           <w:p>
@@ -4640,7 +4272,7 @@
           <w:p>
             <w:pPr>
               <w:shd w:val="clear" w:color="auto" w:fill="FFFFFE"/>
-              <w:spacing w:after="0" w:line="270" w:lineRule="atLeast"/>
+              <w:spacing w:line="270" w:lineRule="atLeast"/>
               <w:rPr>
                 <w:rFonts w:asciiTheme="majorHAnsi" w:eastAsia="Times New Roman" w:hAnsiTheme="majorHAnsi" w:cstheme="majorHAnsi"/>
                 <w:color w:val="000000"/>
@@ -4766,7 +4398,23 @@
                 <w:color w:val="A31515"/>
                 <w:lang w:val="en-US"/>
               </w:rPr>
-              <w:t>"email"</w:t>
+              <w:t>"</w:t>
+            </w:r>
+            <w:r>
+              <w:rPr>
+                <w:rFonts w:asciiTheme="majorHAnsi" w:eastAsia="Times New Roman" w:hAnsiTheme="majorHAnsi" w:cstheme="majorHAnsi"/>
+                <w:color w:val="A31515"/>
+                <w:lang w:val="en-US"/>
+              </w:rPr>
+              <w:t>username</w:t>
+            </w:r>
+            <w:r>
+              <w:rPr>
+                <w:rFonts w:asciiTheme="majorHAnsi" w:eastAsia="Times New Roman" w:hAnsiTheme="majorHAnsi" w:cstheme="majorHAnsi"/>
+                <w:color w:val="A31515"/>
+                <w:lang w:val="en-US"/>
+              </w:rPr>
+              <w:t>"</w:t>
             </w:r>
             <w:r>
               <w:rPr>
@@ -4782,7 +4430,7 @@
                 <w:color w:val="0451A5"/>
                 <w:lang w:val="en-US"/>
               </w:rPr>
-              <w:t>"bidbud@gmail.com"</w:t>
+              <w:t>"bidbud "</w:t>
             </w:r>
           </w:p>
           <w:p>
@@ -4936,27 +4584,7 @@
                 <w:sz w:val="28"/>
                 <w:szCs w:val="28"/>
               </w:rPr>
-              <w:t>/user/&lt;</w:t>
-            </w:r>
-            <w:proofErr w:type="spellStart"/>
-            <w:r>
-              <w:rPr>
-                <w:rFonts w:asciiTheme="majorHAnsi" w:hAnsiTheme="majorHAnsi" w:cstheme="majorHAnsi"/>
-                <w:b/>
-                <w:sz w:val="28"/>
-                <w:szCs w:val="28"/>
-              </w:rPr>
-              <w:t>userid</w:t>
-            </w:r>
-            <w:proofErr w:type="spellEnd"/>
-            <w:r>
-              <w:rPr>
-                <w:rFonts w:asciiTheme="majorHAnsi" w:hAnsiTheme="majorHAnsi" w:cstheme="majorHAnsi"/>
-                <w:b/>
-                <w:sz w:val="28"/>
-                <w:szCs w:val="28"/>
-              </w:rPr>
-              <w:t>&gt;</w:t>
+              <w:t>/user/&lt;userid&gt;</w:t>
             </w:r>
             <w:r>
               <w:rPr>
@@ -5000,19 +4628,11 @@
                 <w:iCs/>
               </w:rPr>
             </w:pPr>
-            <w:proofErr w:type="spellStart"/>
-            <w:r>
-              <w:rPr>
-                <w:rFonts w:asciiTheme="majorHAnsi" w:hAnsiTheme="majorHAnsi" w:cstheme="majorHAnsi"/>
-              </w:rPr>
-              <w:t>userid</w:t>
-            </w:r>
-            <w:proofErr w:type="spellEnd"/>
-            <w:r>
-              <w:rPr>
-                <w:rFonts w:asciiTheme="majorHAnsi" w:hAnsiTheme="majorHAnsi" w:cstheme="majorHAnsi"/>
-              </w:rPr>
-              <w:t xml:space="preserve"> – </w:t>
+            <w:r>
+              <w:rPr>
+                <w:rFonts w:asciiTheme="majorHAnsi" w:hAnsiTheme="majorHAnsi" w:cstheme="majorHAnsi"/>
+              </w:rPr>
+              <w:t xml:space="preserve">userid – </w:t>
             </w:r>
             <w:r>
               <w:rPr>
@@ -5020,7 +4640,7 @@
                 <w:i/>
                 <w:iCs/>
               </w:rPr>
-              <w:t xml:space="preserve">integer </w:t>
+              <w:t>string</w:t>
             </w:r>
           </w:p>
           <w:p>
@@ -5043,14 +4663,6 @@
                 <w:rFonts w:asciiTheme="majorHAnsi" w:hAnsiTheme="majorHAnsi" w:cstheme="majorHAnsi"/>
               </w:rPr>
               <w:t xml:space="preserve">Example Value: </w:t>
-            </w:r>
-            <w:r>
-              <w:rPr>
-                <w:rFonts w:asciiTheme="majorHAnsi" w:eastAsia="Times New Roman" w:hAnsiTheme="majorHAnsi" w:cstheme="majorHAnsi"/>
-                <w:color w:val="098658"/>
-                <w:lang w:val="en-US"/>
-              </w:rPr>
-              <w:t>1</w:t>
             </w:r>
           </w:p>
         </w:tc>
@@ -5088,16 +4700,8 @@
               <w:rPr>
                 <w:rFonts w:asciiTheme="majorHAnsi" w:hAnsiTheme="majorHAnsi" w:cstheme="majorHAnsi"/>
               </w:rPr>
-              <w:t>Content type – application/</w:t>
-            </w:r>
-            <w:proofErr w:type="spellStart"/>
-            <w:r>
-              <w:rPr>
-                <w:rFonts w:asciiTheme="majorHAnsi" w:hAnsiTheme="majorHAnsi" w:cstheme="majorHAnsi"/>
-              </w:rPr>
-              <w:t>json</w:t>
-            </w:r>
-            <w:proofErr w:type="spellEnd"/>
+              <w:t>Content type – application/json</w:t>
+            </w:r>
           </w:p>
         </w:tc>
       </w:tr>
@@ -5185,7 +4789,26 @@
           <w:p>
             <w:pPr>
               <w:shd w:val="clear" w:color="auto" w:fill="FFFFFE"/>
-              <w:spacing w:after="0" w:line="270" w:lineRule="atLeast"/>
+              <w:spacing w:line="270" w:lineRule="atLeast"/>
+              <w:rPr>
+                <w:rFonts w:asciiTheme="majorHAnsi" w:eastAsia="Times New Roman" w:hAnsiTheme="majorHAnsi" w:cstheme="majorHAnsi"/>
+                <w:color w:val="000000"/>
+                <w:lang w:val="en-US"/>
+              </w:rPr>
+            </w:pPr>
+            <w:r>
+              <w:rPr>
+                <w:rFonts w:asciiTheme="majorHAnsi" w:eastAsia="Times New Roman" w:hAnsiTheme="majorHAnsi" w:cstheme="majorHAnsi"/>
+                <w:color w:val="000000"/>
+                <w:lang w:val="en-US"/>
+              </w:rPr>
+              <w:t>{</w:t>
+            </w:r>
+          </w:p>
+          <w:p>
+            <w:pPr>
+              <w:shd w:val="clear" w:color="auto" w:fill="FFFFFE"/>
+              <w:spacing w:line="270" w:lineRule="atLeast"/>
               <w:rPr>
                 <w:rFonts w:asciiTheme="majorHAnsi" w:eastAsia="Times New Roman" w:hAnsiTheme="majorHAnsi" w:cstheme="majorHAnsi"/>
                 <w:color w:val="000000"/>
@@ -5199,25 +4822,6 @@
                 <w:lang w:val="en-US"/>
               </w:rPr>
               <w:lastRenderedPageBreak/>
-              <w:t>{</w:t>
-            </w:r>
-          </w:p>
-          <w:p>
-            <w:pPr>
-              <w:shd w:val="clear" w:color="auto" w:fill="FFFFFE"/>
-              <w:spacing w:line="270" w:lineRule="atLeast"/>
-              <w:rPr>
-                <w:rFonts w:asciiTheme="majorHAnsi" w:eastAsia="Times New Roman" w:hAnsiTheme="majorHAnsi" w:cstheme="majorHAnsi"/>
-                <w:color w:val="000000"/>
-                <w:lang w:val="en-US"/>
-              </w:rPr>
-            </w:pPr>
-            <w:r>
-              <w:rPr>
-                <w:rFonts w:asciiTheme="majorHAnsi" w:eastAsia="Times New Roman" w:hAnsiTheme="majorHAnsi" w:cstheme="majorHAnsi"/>
-                <w:color w:val="000000"/>
-                <w:lang w:val="en-US"/>
-              </w:rPr>
               <w:t>    </w:t>
             </w:r>
             <w:r>
@@ -5314,16 +4918,14 @@
               </w:rPr>
               <w:t>"</w:t>
             </w:r>
-            <w:proofErr w:type="spellStart"/>
             <w:r>
               <w:rPr>
                 <w:rFonts w:asciiTheme="majorHAnsi" w:eastAsia="Times New Roman" w:hAnsiTheme="majorHAnsi" w:cstheme="majorHAnsi"/>
                 <w:color w:val="A31515"/>
                 <w:lang w:val="en-US"/>
               </w:rPr>
-              <w:t>userid</w:t>
-            </w:r>
-            <w:proofErr w:type="spellEnd"/>
+              <w:t>username</w:t>
+            </w:r>
             <w:r>
               <w:rPr>
                 <w:rFonts w:asciiTheme="majorHAnsi" w:eastAsia="Times New Roman" w:hAnsiTheme="majorHAnsi" w:cstheme="majorHAnsi"/>
@@ -5343,10 +4945,18 @@
             <w:r>
               <w:rPr>
                 <w:rFonts w:asciiTheme="majorHAnsi" w:eastAsia="Times New Roman" w:hAnsiTheme="majorHAnsi" w:cstheme="majorHAnsi"/>
-                <w:color w:val="098658"/>
-                <w:lang w:val="en-US"/>
-              </w:rPr>
-              <w:t>2</w:t>
+                <w:color w:val="0451A5"/>
+                <w:lang w:val="en-US"/>
+              </w:rPr>
+              <w:t>"bidbud</w:t>
+            </w:r>
+            <w:r>
+              <w:rPr>
+                <w:rFonts w:asciiTheme="majorHAnsi" w:eastAsia="Times New Roman" w:hAnsiTheme="majorHAnsi" w:cstheme="majorHAnsi"/>
+                <w:color w:val="0451A5"/>
+                <w:lang w:val="en-US"/>
+              </w:rPr>
+              <w:t>"</w:t>
             </w:r>
           </w:p>
           <w:p>
@@ -5466,25 +5076,7 @@
               <w:rPr>
                 <w:rFonts w:asciiTheme="majorHAnsi" w:hAnsiTheme="majorHAnsi" w:cstheme="majorHAnsi"/>
               </w:rPr>
-              <w:t xml:space="preserve">Description – </w:t>
-            </w:r>
-            <w:r>
-              <w:rPr>
-                <w:rFonts w:asciiTheme="majorHAnsi" w:hAnsiTheme="majorHAnsi" w:cstheme="majorHAnsi"/>
-              </w:rPr>
-              <w:t xml:space="preserve">An Error Occurred </w:t>
-            </w:r>
-            <w:r>
-              <w:rPr>
-                <w:rFonts w:asciiTheme="majorHAnsi" w:hAnsiTheme="majorHAnsi" w:cstheme="majorHAnsi"/>
-              </w:rPr>
-              <w:t>Deleting</w:t>
-            </w:r>
-            <w:r>
-              <w:rPr>
-                <w:rFonts w:asciiTheme="majorHAnsi" w:hAnsiTheme="majorHAnsi" w:cstheme="majorHAnsi"/>
-              </w:rPr>
-              <w:t xml:space="preserve"> the User</w:t>
+              <w:t>Description – An Error Occurred Deleting the User</w:t>
             </w:r>
           </w:p>
           <w:p>
@@ -5535,7 +5127,7 @@
           <w:p>
             <w:pPr>
               <w:shd w:val="clear" w:color="auto" w:fill="FFFFFE"/>
-              <w:spacing w:after="0" w:line="270" w:lineRule="atLeast"/>
+              <w:spacing w:line="270" w:lineRule="atLeast"/>
               <w:rPr>
                 <w:rFonts w:asciiTheme="majorHAnsi" w:eastAsia="Times New Roman" w:hAnsiTheme="majorHAnsi" w:cstheme="majorHAnsi"/>
                 <w:color w:val="000000"/>
@@ -5661,25 +5253,7 @@
                 <w:color w:val="A31515"/>
                 <w:lang w:val="en-US"/>
               </w:rPr>
-              <w:t>"</w:t>
-            </w:r>
-            <w:proofErr w:type="spellStart"/>
-            <w:r>
-              <w:rPr>
-                <w:rFonts w:asciiTheme="majorHAnsi" w:eastAsia="Times New Roman" w:hAnsiTheme="majorHAnsi" w:cstheme="majorHAnsi"/>
-                <w:color w:val="A31515"/>
-                <w:lang w:val="en-US"/>
-              </w:rPr>
-              <w:t>userid</w:t>
-            </w:r>
-            <w:proofErr w:type="spellEnd"/>
-            <w:r>
-              <w:rPr>
-                <w:rFonts w:asciiTheme="majorHAnsi" w:eastAsia="Times New Roman" w:hAnsiTheme="majorHAnsi" w:cstheme="majorHAnsi"/>
-                <w:color w:val="A31515"/>
-                <w:lang w:val="en-US"/>
-              </w:rPr>
-              <w:t>"</w:t>
+              <w:t>"userid"</w:t>
             </w:r>
             <w:r>
               <w:rPr>
@@ -5766,19 +5340,8 @@
                 <w:highlight w:val="lightGray"/>
                 <w:lang w:val="en-US"/>
               </w:rPr>
-              <w:t>list index out of </w:t>
-            </w:r>
-            <w:proofErr w:type="gramStart"/>
-            <w:r>
-              <w:rPr>
-                <w:rFonts w:asciiTheme="majorHAnsi" w:eastAsia="Times New Roman" w:hAnsiTheme="majorHAnsi" w:cstheme="majorHAnsi"/>
-                <w:color w:val="0451A5"/>
-                <w:highlight w:val="lightGray"/>
-                <w:lang w:val="en-US"/>
-              </w:rPr>
-              <w:t>range</w:t>
-            </w:r>
-            <w:proofErr w:type="gramEnd"/>
+              <w:t>list index out of range</w:t>
+            </w:r>
             <w:r>
               <w:rPr>
                 <w:rFonts w:asciiTheme="majorHAnsi" w:eastAsia="Times New Roman" w:hAnsiTheme="majorHAnsi" w:cstheme="majorHAnsi"/>
@@ -5824,6 +5387,259 @@
         </w:tc>
       </w:tr>
       <w:bookmarkEnd w:id="0"/>
+      <w:tr>
+        <w:tc>
+          <w:tcPr>
+            <w:tcW w:w="1705" w:type="dxa"/>
+          </w:tcPr>
+          <w:p>
+            <w:pPr>
+              <w:rPr>
+                <w:rFonts w:asciiTheme="majorHAnsi" w:hAnsiTheme="majorHAnsi" w:cstheme="majorHAnsi"/>
+              </w:rPr>
+            </w:pPr>
+            <w:r>
+              <w:rPr>
+                <w:rFonts w:asciiTheme="majorHAnsi" w:hAnsiTheme="majorHAnsi" w:cstheme="majorHAnsi"/>
+              </w:rPr>
+              <w:t>Code – 40</w:t>
+            </w:r>
+            <w:r>
+              <w:rPr>
+                <w:rFonts w:asciiTheme="majorHAnsi" w:hAnsiTheme="majorHAnsi" w:cstheme="majorHAnsi"/>
+              </w:rPr>
+              <w:t>1</w:t>
+            </w:r>
+          </w:p>
+        </w:tc>
+        <w:tc>
+          <w:tcPr>
+            <w:tcW w:w="7311" w:type="dxa"/>
+          </w:tcPr>
+          <w:p>
+            <w:pPr>
+              <w:rPr>
+                <w:rFonts w:asciiTheme="majorHAnsi" w:hAnsiTheme="majorHAnsi" w:cstheme="majorHAnsi"/>
+              </w:rPr>
+            </w:pPr>
+            <w:r>
+              <w:rPr>
+                <w:rFonts w:asciiTheme="majorHAnsi" w:hAnsiTheme="majorHAnsi" w:cstheme="majorHAnsi"/>
+              </w:rPr>
+              <w:t xml:space="preserve">Description – </w:t>
+            </w:r>
+            <w:r>
+              <w:rPr>
+                <w:rFonts w:asciiTheme="majorHAnsi" w:hAnsiTheme="majorHAnsi" w:cstheme="majorHAnsi"/>
+              </w:rPr>
+              <w:t>User Not Logged In</w:t>
+            </w:r>
+          </w:p>
+          <w:p>
+            <w:pPr>
+              <w:rPr>
+                <w:rFonts w:asciiTheme="majorHAnsi" w:hAnsiTheme="majorHAnsi" w:cstheme="majorHAnsi"/>
+              </w:rPr>
+            </w:pPr>
+            <w:r>
+              <w:rPr>
+                <w:rFonts w:asciiTheme="majorHAnsi" w:hAnsiTheme="majorHAnsi" w:cstheme="majorHAnsi"/>
+              </w:rPr>
+              <w:t xml:space="preserve">Status </w:t>
+            </w:r>
+            <w:r>
+              <w:rPr>
+                <w:rFonts w:asciiTheme="majorHAnsi" w:hAnsiTheme="majorHAnsi" w:cstheme="majorHAnsi"/>
+              </w:rPr>
+              <w:sym w:font="Wingdings" w:char="F0E0"/>
+            </w:r>
+            <w:r>
+              <w:rPr>
+                <w:rFonts w:asciiTheme="majorHAnsi" w:hAnsiTheme="majorHAnsi" w:cstheme="majorHAnsi"/>
+              </w:rPr>
+              <w:t xml:space="preserve"> </w:t>
+            </w:r>
+            <w:r>
+              <w:rPr>
+                <w:rFonts w:asciiTheme="majorHAnsi" w:hAnsiTheme="majorHAnsi" w:cstheme="majorHAnsi"/>
+              </w:rPr>
+              <w:t>Unauthorized</w:t>
+            </w:r>
+          </w:p>
+          <w:p>
+            <w:pPr>
+              <w:rPr>
+                <w:rFonts w:asciiTheme="majorHAnsi" w:hAnsiTheme="majorHAnsi" w:cstheme="majorHAnsi"/>
+              </w:rPr>
+            </w:pPr>
+          </w:p>
+          <w:p>
+            <w:pPr>
+              <w:rPr>
+                <w:rFonts w:asciiTheme="majorHAnsi" w:hAnsiTheme="majorHAnsi" w:cstheme="majorHAnsi"/>
+              </w:rPr>
+            </w:pPr>
+            <w:r>
+              <w:rPr>
+                <w:rFonts w:asciiTheme="majorHAnsi" w:hAnsiTheme="majorHAnsi" w:cstheme="majorHAnsi"/>
+              </w:rPr>
+              <w:t>Example Value</w:t>
+            </w:r>
+          </w:p>
+          <w:p>
+            <w:pPr>
+              <w:shd w:val="clear" w:color="auto" w:fill="FFFFFE"/>
+              <w:spacing w:line="270" w:lineRule="atLeast"/>
+              <w:rPr>
+                <w:rFonts w:asciiTheme="majorHAnsi" w:eastAsia="Times New Roman" w:hAnsiTheme="majorHAnsi" w:cstheme="majorHAnsi"/>
+                <w:color w:val="000000"/>
+                <w:lang w:val="en-US"/>
+              </w:rPr>
+            </w:pPr>
+            <w:r>
+              <w:rPr>
+                <w:rFonts w:asciiTheme="majorHAnsi" w:eastAsia="Times New Roman" w:hAnsiTheme="majorHAnsi" w:cstheme="majorHAnsi"/>
+                <w:color w:val="000000"/>
+                <w:lang w:val="en-US"/>
+              </w:rPr>
+              <w:t>{</w:t>
+            </w:r>
+          </w:p>
+          <w:p>
+            <w:pPr>
+              <w:shd w:val="clear" w:color="auto" w:fill="FFFFFE"/>
+              <w:spacing w:line="270" w:lineRule="atLeast"/>
+              <w:rPr>
+                <w:rFonts w:asciiTheme="majorHAnsi" w:eastAsia="Times New Roman" w:hAnsiTheme="majorHAnsi" w:cstheme="majorHAnsi"/>
+                <w:color w:val="000000"/>
+                <w:lang w:val="en-US"/>
+              </w:rPr>
+            </w:pPr>
+            <w:r>
+              <w:rPr>
+                <w:rFonts w:asciiTheme="majorHAnsi" w:eastAsia="Times New Roman" w:hAnsiTheme="majorHAnsi" w:cstheme="majorHAnsi"/>
+                <w:color w:val="000000"/>
+                <w:lang w:val="en-US"/>
+              </w:rPr>
+              <w:t>    </w:t>
+            </w:r>
+            <w:r>
+              <w:rPr>
+                <w:rFonts w:asciiTheme="majorHAnsi" w:eastAsia="Times New Roman" w:hAnsiTheme="majorHAnsi" w:cstheme="majorHAnsi"/>
+                <w:color w:val="A31515"/>
+                <w:lang w:val="en-US"/>
+              </w:rPr>
+              <w:t>"code"</w:t>
+            </w:r>
+            <w:r>
+              <w:rPr>
+                <w:rFonts w:asciiTheme="majorHAnsi" w:eastAsia="Times New Roman" w:hAnsiTheme="majorHAnsi" w:cstheme="majorHAnsi"/>
+                <w:color w:val="000000"/>
+                <w:lang w:val="en-US"/>
+              </w:rPr>
+              <w:t>: </w:t>
+            </w:r>
+            <w:r>
+              <w:rPr>
+                <w:rFonts w:asciiTheme="majorHAnsi" w:eastAsia="Times New Roman" w:hAnsiTheme="majorHAnsi" w:cstheme="majorHAnsi"/>
+                <w:color w:val="098658"/>
+                <w:lang w:val="en-US"/>
+              </w:rPr>
+              <w:t>40</w:t>
+            </w:r>
+            <w:r>
+              <w:rPr>
+                <w:rFonts w:asciiTheme="majorHAnsi" w:eastAsia="Times New Roman" w:hAnsiTheme="majorHAnsi" w:cstheme="majorHAnsi"/>
+                <w:color w:val="098658"/>
+                <w:lang w:val="en-US"/>
+              </w:rPr>
+              <w:t>1</w:t>
+            </w:r>
+            <w:r>
+              <w:rPr>
+                <w:rFonts w:asciiTheme="majorHAnsi" w:eastAsia="Times New Roman" w:hAnsiTheme="majorHAnsi" w:cstheme="majorHAnsi"/>
+                <w:color w:val="000000"/>
+                <w:lang w:val="en-US"/>
+              </w:rPr>
+              <w:t>,</w:t>
+            </w:r>
+          </w:p>
+          <w:p>
+            <w:pPr>
+              <w:shd w:val="clear" w:color="auto" w:fill="FFFFFE"/>
+              <w:spacing w:line="270" w:lineRule="atLeast"/>
+              <w:rPr>
+                <w:rFonts w:asciiTheme="majorHAnsi" w:eastAsia="Times New Roman" w:hAnsiTheme="majorHAnsi" w:cstheme="majorHAnsi"/>
+                <w:color w:val="000000"/>
+                <w:lang w:val="en-US"/>
+              </w:rPr>
+            </w:pPr>
+            <w:r>
+              <w:rPr>
+                <w:rFonts w:asciiTheme="majorHAnsi" w:eastAsia="Times New Roman" w:hAnsiTheme="majorHAnsi" w:cstheme="majorHAnsi"/>
+                <w:color w:val="000000"/>
+                <w:lang w:val="en-US"/>
+              </w:rPr>
+              <w:t>    </w:t>
+            </w:r>
+            <w:r>
+              <w:rPr>
+                <w:rFonts w:asciiTheme="majorHAnsi" w:eastAsia="Times New Roman" w:hAnsiTheme="majorHAnsi" w:cstheme="majorHAnsi"/>
+                <w:color w:val="A31515"/>
+                <w:lang w:val="en-US"/>
+              </w:rPr>
+              <w:t>"message"</w:t>
+            </w:r>
+            <w:r>
+              <w:rPr>
+                <w:rFonts w:asciiTheme="majorHAnsi" w:eastAsia="Times New Roman" w:hAnsiTheme="majorHAnsi" w:cstheme="majorHAnsi"/>
+                <w:color w:val="000000"/>
+                <w:lang w:val="en-US"/>
+              </w:rPr>
+              <w:t>: </w:t>
+            </w:r>
+            <w:r>
+              <w:rPr>
+                <w:rFonts w:asciiTheme="majorHAnsi" w:eastAsia="Times New Roman" w:hAnsiTheme="majorHAnsi" w:cstheme="majorHAnsi"/>
+                <w:color w:val="0451A5"/>
+                <w:lang w:val="en-US"/>
+              </w:rPr>
+              <w:t>"</w:t>
+            </w:r>
+            <w:r>
+              <w:rPr>
+                <w:rFonts w:asciiTheme="majorHAnsi" w:eastAsia="Times New Roman" w:hAnsiTheme="majorHAnsi" w:cstheme="majorHAnsi"/>
+                <w:color w:val="0451A5"/>
+                <w:lang w:val="en-US"/>
+              </w:rPr>
+              <w:t>Unauthorised</w:t>
+            </w:r>
+            <w:r>
+              <w:rPr>
+                <w:rFonts w:asciiTheme="majorHAnsi" w:eastAsia="Times New Roman" w:hAnsiTheme="majorHAnsi" w:cstheme="majorHAnsi"/>
+                <w:color w:val="0451A5"/>
+                <w:lang w:val="en-US"/>
+              </w:rPr>
+              <w:t>."</w:t>
+            </w:r>
+          </w:p>
+          <w:p>
+            <w:pPr>
+              <w:rPr>
+                <w:rFonts w:asciiTheme="majorHAnsi" w:hAnsiTheme="majorHAnsi" w:cstheme="majorHAnsi"/>
+              </w:rPr>
+            </w:pPr>
+            <w:r>
+              <w:rPr>
+                <w:rFonts w:asciiTheme="majorHAnsi" w:eastAsia="Times New Roman" w:hAnsiTheme="majorHAnsi" w:cstheme="majorHAnsi"/>
+                <w:color w:val="000000"/>
+                <w:lang w:val="en-US"/>
+              </w:rPr>
+              <w:t>}</w:t>
+            </w:r>
+          </w:p>
+        </w:tc>
+      </w:tr>
       <w:tr>
         <w:tc>
           <w:tcPr>

</xml_diff>